<commit_message>
Update report. Defined all combinations.  Testing for this will just be extra.
</commit_message>
<xml_diff>
--- a/Docs/Report.docx
+++ b/Docs/Report.docx
@@ -80,7 +80,15 @@
         <w:t>include the Accumulator (AC) with</w:t>
       </w:r>
       <w:r>
-        <w:t xml:space="preserve"> Link (L, carry from AC ), Program Counter (PC)</w:t>
+        <w:t xml:space="preserve"> Link (L, carry from </w:t>
+      </w:r>
+      <w:proofErr w:type="gramStart"/>
+      <w:r>
+        <w:t>AC )</w:t>
+      </w:r>
+      <w:proofErr w:type="gramEnd"/>
+      <w:r>
+        <w:t>, Program Counter (PC)</w:t>
       </w:r>
       <w:r>
         <w:t xml:space="preserve"> and Instruction Field (IF)</w:t>
@@ -166,7 +174,15 @@
     </w:p>
     <w:p>
       <w:r>
-        <w:t>Memory Reference instructions access memory by accessing the contents of AC,PC, and EA, along with manipulating the Effective Address.  Group 1 and 2 instructions operate on the AC and Link.  Group 3 instructions operate on the AC and MQ registers, which will not be implemented in our design.</w:t>
+        <w:t>Memory Reference instructions access memory by accessing the contents of AC</w:t>
+      </w:r>
+      <w:proofErr w:type="gramStart"/>
+      <w:r>
+        <w:t>,PC</w:t>
+      </w:r>
+      <w:proofErr w:type="gramEnd"/>
+      <w:r>
+        <w:t>, and EA, along with manipulating the Effective Address.  Group 1 and 2 instructions operate on the AC and Link.  Group 3 instructions operate on the AC and MQ registers, which will not be implemented in our design.</w:t>
       </w:r>
       <w:r>
         <w:t xml:space="preserve">  PDP-8 also includes IO Test Instructions that operate on device operations.  These will also be excluded from this design.</w:t>
@@ -345,8 +361,13 @@
       </w:r>
     </w:p>
     <w:p>
-      <w:r>
-        <w:t>ProgramExecuter class</w:t>
+      <w:proofErr w:type="spellStart"/>
+      <w:r>
+        <w:t>ProgramExecuter</w:t>
+      </w:r>
+      <w:proofErr w:type="spellEnd"/>
+      <w:r>
+        <w:t xml:space="preserve"> class</w:t>
       </w:r>
       <w:r>
         <w:t xml:space="preserve"> executes</w:t>
@@ -357,7 +378,63 @@
     </w:p>
     <w:p>
       <w:r>
-        <w:t>The ObjectLoader class is where the object file is read in.  All lines are read into the MemArray, until the end of file is reached. The first address recognized is read into MemArray position 200, and each incremental address will be read in at the specified address.  Each data line read in will be placed into incremental addresses from the specified starting address.  Once all lines are read into the MemArray, the FinishedArray is created and can be accessed in the MemArray and LoaderResult classes.</w:t>
+        <w:t xml:space="preserve">The </w:t>
+      </w:r>
+      <w:proofErr w:type="spellStart"/>
+      <w:r>
+        <w:t>ObjectLoader</w:t>
+      </w:r>
+      <w:proofErr w:type="spellEnd"/>
+      <w:r>
+        <w:t xml:space="preserve"> class is where the object file is read in.  All lines are read into the </w:t>
+      </w:r>
+      <w:proofErr w:type="spellStart"/>
+      <w:r>
+        <w:t>MemArray</w:t>
+      </w:r>
+      <w:proofErr w:type="spellEnd"/>
+      <w:r>
+        <w:t xml:space="preserve">, until the end of file is reached. The first address recognized is read into </w:t>
+      </w:r>
+      <w:proofErr w:type="spellStart"/>
+      <w:r>
+        <w:t>MemArray</w:t>
+      </w:r>
+      <w:proofErr w:type="spellEnd"/>
+      <w:r>
+        <w:t xml:space="preserve"> position 200, and each incremental address will be read in at the specified address.  Each data line read in will be placed into incremental addresses from the specified starting address.  Once all lines are read into the </w:t>
+      </w:r>
+      <w:proofErr w:type="spellStart"/>
+      <w:r>
+        <w:t>MemArray</w:t>
+      </w:r>
+      <w:proofErr w:type="spellEnd"/>
+      <w:r>
+        <w:t xml:space="preserve">, the </w:t>
+      </w:r>
+      <w:proofErr w:type="spellStart"/>
+      <w:r>
+        <w:t>FinishedArray</w:t>
+      </w:r>
+      <w:proofErr w:type="spellEnd"/>
+      <w:r>
+        <w:t xml:space="preserve"> is created and can be accessed in the </w:t>
+      </w:r>
+      <w:proofErr w:type="spellStart"/>
+      <w:r>
+        <w:t>MemArray</w:t>
+      </w:r>
+      <w:proofErr w:type="spellEnd"/>
+      <w:r>
+        <w:t xml:space="preserve"> and </w:t>
+      </w:r>
+      <w:proofErr w:type="spellStart"/>
+      <w:r>
+        <w:t>LoaderResult</w:t>
+      </w:r>
+      <w:proofErr w:type="spellEnd"/>
+      <w:r>
+        <w:t xml:space="preserve"> classes.</w:t>
       </w:r>
     </w:p>
     <w:p>
@@ -367,16 +444,48 @@
         </w:rPr>
       </w:pPr>
       <w:r>
-        <w:t xml:space="preserve">The Utils class operates to decode the instruction addresses.  </w:t>
-      </w:r>
-      <w:r>
-        <w:t xml:space="preserve">Each instruction will be decoded to determine the opcode, addressing ( Direct or Indirect and Page 0 or Current Page ), and address offset.  </w:t>
-      </w:r>
-      <w:r>
-        <w:t>An address is decoded from memory by first determining the page by analyzing bit 4, whether is it not set for page 0 or whether it is set and is the current page.  If the page is 0, the effective address is equal to 0 concatenated with the offset.  If the page is the current page, the effective address is the page concatenated with the offset.  Bit 3 of the address is analyzed for whether the addressing is indirect or direct.  If bit 3 is not set, the address is direct</w:t>
-      </w:r>
-      <w:r>
-        <w:t>.  If bit 3 is set, the address is indirect and the effective address is the contents of the page concatenated with the offset, either page 0 or instruction page.  Audoindexing is used for indexing through arrays, which uses indirect addressing from 0010</w:t>
+        <w:t xml:space="preserve">The </w:t>
+      </w:r>
+      <w:proofErr w:type="spellStart"/>
+      <w:r>
+        <w:t>Utils</w:t>
+      </w:r>
+      <w:proofErr w:type="spellEnd"/>
+      <w:r>
+        <w:t xml:space="preserve"> class operates to decode the instruction addresses.  </w:t>
+      </w:r>
+      <w:r>
+        <w:t xml:space="preserve">Each instruction will be decoded to determine the opcode, addressing </w:t>
+      </w:r>
+      <w:proofErr w:type="gramStart"/>
+      <w:r>
+        <w:t>( Direct</w:t>
+      </w:r>
+      <w:proofErr w:type="gramEnd"/>
+      <w:r>
+        <w:t xml:space="preserve"> or Indirect and Page 0 or Current Page ), and address offset.  </w:t>
+      </w:r>
+      <w:r>
+        <w:t xml:space="preserve">An address is decoded from memory by first determining the page by analyzing bit 4, whether is it not set for page 0 or whether it is set and is the current page.  If the page is 0, the effective address is equal to 0 concatenated with the offset.  If the page is the current page, the effective address is the page concatenated with the offset.  </w:t>
+      </w:r>
+      <w:proofErr w:type="spellStart"/>
+      <w:r>
+        <w:t>Bit</w:t>
+      </w:r>
+      <w:proofErr w:type="spellEnd"/>
+      <w:r>
+        <w:t xml:space="preserve"> 3 of the address is analyzed for whether the addressing is indirect or direct.  If bit 3 is not set, the address is direct</w:t>
+      </w:r>
+      <w:r>
+        <w:t xml:space="preserve">.  If bit 3 is set, the address is indirect and the effective address is the contents of the page concatenated with the offset, either page 0 or instruction page.  </w:t>
+      </w:r>
+      <w:proofErr w:type="spellStart"/>
+      <w:r>
+        <w:t>Audoindexing</w:t>
+      </w:r>
+      <w:proofErr w:type="spellEnd"/>
+      <w:r>
+        <w:t xml:space="preserve"> is used for indexing through arrays, which uses indirect addressing from 0010</w:t>
       </w:r>
       <w:r>
         <w:rPr>
@@ -385,7 +494,11 @@
         <w:t>8</w:t>
       </w:r>
       <w:r>
-        <w:t xml:space="preserve"> ( 8</w:t>
+        <w:t xml:space="preserve"> </w:t>
+      </w:r>
+      <w:proofErr w:type="gramStart"/>
+      <w:r>
+        <w:t>( 8</w:t>
       </w:r>
       <w:r>
         <w:rPr>
@@ -393,6 +506,7 @@
         </w:rPr>
         <w:t>10</w:t>
       </w:r>
+      <w:proofErr w:type="gramEnd"/>
       <w:r>
         <w:t>) to 0017</w:t>
       </w:r>
@@ -423,7 +537,15 @@
         <w:t xml:space="preserve"> for defining variables for instruction items and accessing memory</w:t>
       </w:r>
       <w:r>
-        <w:t xml:space="preserve">, ie. PC, AC, Mem Address, and </w:t>
+        <w:t xml:space="preserve">, </w:t>
+      </w:r>
+      <w:proofErr w:type="spellStart"/>
+      <w:r>
+        <w:t>ie</w:t>
+      </w:r>
+      <w:proofErr w:type="spellEnd"/>
+      <w:r>
+        <w:t xml:space="preserve">. PC, AC, Mem Address, and </w:t>
       </w:r>
       <w:r>
         <w:t>access to the memory array.</w:t>
@@ -432,29 +554,90 @@
         <w:t xml:space="preserve"> </w:t>
       </w:r>
       <w:r>
-        <w:t>The main modules are the InstructionItems to define variables to access the PC, BranchType, Memory Address, and whet</w:t>
-      </w:r>
-      <w:r>
-        <w:t>her a branch was taken.  The Ins</w:t>
+        <w:t xml:space="preserve">The main modules are the </w:t>
+      </w:r>
+      <w:proofErr w:type="spellStart"/>
+      <w:r>
+        <w:t>InstructionItems</w:t>
+      </w:r>
+      <w:proofErr w:type="spellEnd"/>
+      <w:r>
+        <w:t xml:space="preserve"> to define variables to access the PC, </w:t>
+      </w:r>
+      <w:proofErr w:type="spellStart"/>
+      <w:r>
+        <w:t>BranchType</w:t>
+      </w:r>
+      <w:proofErr w:type="spellEnd"/>
+      <w:r>
+        <w:t>, Memory Address, and whet</w:t>
+      </w:r>
+      <w:r>
+        <w:t xml:space="preserve">her a branch was taken.  The </w:t>
+      </w:r>
+      <w:proofErr w:type="spellStart"/>
+      <w:r>
+        <w:t>Ins</w:t>
       </w:r>
       <w:r>
         <w:t>tructionResults</w:t>
       </w:r>
+      <w:proofErr w:type="spellEnd"/>
       <w:r>
         <w:t xml:space="preserve"> class, keeps</w:t>
       </w:r>
       <w:r>
-        <w:t xml:space="preserve"> track of the number of executions for each Opcode. The MemArray class accesses the memory array read in from the ObjectLoader class.  The Operation class defines the variables for instructions, finalMemAddress after execution, clock cycles, and addressing mode.</w:t>
-      </w:r>
-    </w:p>
-    <w:p>
-      <w:r>
-        <w:t>The Constants module define the opcode value for each instruction.  The Logger class writes to a MemTrace file, which produces the results for memory access.</w:t>
-      </w:r>
-    </w:p>
-    <w:p>
-      <w:r>
-        <w:t>The Emulater Tests Project allows for separate tests to be created for each instruction and run for debugging.</w:t>
+        <w:t xml:space="preserve"> track of the number of executions for each Opcode. The </w:t>
+      </w:r>
+      <w:proofErr w:type="spellStart"/>
+      <w:r>
+        <w:t>MemArray</w:t>
+      </w:r>
+      <w:proofErr w:type="spellEnd"/>
+      <w:r>
+        <w:t xml:space="preserve"> class accesses the memory array read in from the </w:t>
+      </w:r>
+      <w:proofErr w:type="spellStart"/>
+      <w:r>
+        <w:t>ObjectLoader</w:t>
+      </w:r>
+      <w:proofErr w:type="spellEnd"/>
+      <w:r>
+        <w:t xml:space="preserve"> class.  The Operation class defines the variables for instructions, </w:t>
+      </w:r>
+      <w:proofErr w:type="spellStart"/>
+      <w:r>
+        <w:t>finalMemAddress</w:t>
+      </w:r>
+      <w:proofErr w:type="spellEnd"/>
+      <w:r>
+        <w:t xml:space="preserve"> after execution, clock cycles, and addressing mode.</w:t>
+      </w:r>
+    </w:p>
+    <w:p>
+      <w:r>
+        <w:t xml:space="preserve">The Constants module define the opcode value for each instruction.  The Logger class writes to a </w:t>
+      </w:r>
+      <w:proofErr w:type="spellStart"/>
+      <w:r>
+        <w:t>MemTrace</w:t>
+      </w:r>
+      <w:proofErr w:type="spellEnd"/>
+      <w:r>
+        <w:t xml:space="preserve"> file, which produces the results for memory access.</w:t>
+      </w:r>
+    </w:p>
+    <w:p>
+      <w:r>
+        <w:t xml:space="preserve">The </w:t>
+      </w:r>
+      <w:proofErr w:type="spellStart"/>
+      <w:r>
+        <w:t>Emulater</w:t>
+      </w:r>
+      <w:proofErr w:type="spellEnd"/>
+      <w:r>
+        <w:t xml:space="preserve"> Tests Project allows for separate tests to be created for each instruction and run for debugging.</w:t>
       </w:r>
     </w:p>
     <w:p>
@@ -465,7 +648,15 @@
         <w:t xml:space="preserve">The MRI instructions are defined in their separate modules since they access memory.  These include the AND, TAD, ISZ, DCA, JMS, JMP instruction. </w:t>
       </w:r>
       <w:r>
-        <w:t>All of the microcode instructions are grouped into the OprInstrution class.  The executions are defined as s</w:t>
+        <w:t xml:space="preserve">All of the microcode instructions are grouped into the </w:t>
+      </w:r>
+      <w:proofErr w:type="spellStart"/>
+      <w:r>
+        <w:t>OprInstrution</w:t>
+      </w:r>
+      <w:proofErr w:type="spellEnd"/>
+      <w:r>
+        <w:t xml:space="preserve"> class.  The executions are defined as s</w:t>
       </w:r>
       <w:r>
         <w:t>eparate functions of that class if more than one line of instruction is needed, else the operations will be executed as soon as the instruction</w:t>
@@ -474,7 +665,15 @@
         <w:t xml:space="preserve"> opcodes are determined.</w:t>
       </w:r>
       <w:r>
-        <w:t xml:space="preserve">  The OprInstruction class will determine the opcode for each instruction to execute accordi</w:t>
+        <w:t xml:space="preserve">  The </w:t>
+      </w:r>
+      <w:proofErr w:type="spellStart"/>
+      <w:r>
+        <w:t>OprInstruction</w:t>
+      </w:r>
+      <w:proofErr w:type="spellEnd"/>
+      <w:r>
+        <w:t xml:space="preserve"> class will determine the opcode for each instruction to execute accordi</w:t>
       </w:r>
       <w:r>
         <w:t xml:space="preserve">ngly, </w:t>
@@ -526,7 +725,15 @@
         <w:t xml:space="preserve">variables </w:t>
       </w:r>
       <w:r>
-        <w:t>in the InstructionItems class:</w:t>
+        <w:t xml:space="preserve">in the </w:t>
+      </w:r>
+      <w:proofErr w:type="spellStart"/>
+      <w:r>
+        <w:t>InstructionItems</w:t>
+      </w:r>
+      <w:proofErr w:type="spellEnd"/>
+      <w:r>
+        <w:t xml:space="preserve"> class:</w:t>
       </w:r>
     </w:p>
     <w:p>
@@ -563,6 +770,7 @@
         </w:rPr>
         <w:tab/>
       </w:r>
+      <w:proofErr w:type="gramStart"/>
       <w:r>
         <w:rPr>
           <w:rFonts w:ascii="Consolas" w:hAnsi="Consolas" w:cs="Consolas"/>
@@ -573,6 +781,7 @@
         </w:rPr>
         <w:t>public</w:t>
       </w:r>
+      <w:proofErr w:type="gramEnd"/>
       <w:r>
         <w:rPr>
           <w:rFonts w:ascii="Consolas" w:hAnsi="Consolas" w:cs="Consolas"/>
@@ -583,6 +792,7 @@
         </w:rPr>
         <w:t xml:space="preserve"> </w:t>
       </w:r>
+      <w:proofErr w:type="spellStart"/>
       <w:r>
         <w:rPr>
           <w:rFonts w:ascii="Consolas" w:hAnsi="Consolas" w:cs="Consolas"/>
@@ -593,6 +803,7 @@
         </w:rPr>
         <w:t>int</w:t>
       </w:r>
+      <w:proofErr w:type="spellEnd"/>
       <w:r>
         <w:rPr>
           <w:rFonts w:ascii="Consolas" w:hAnsi="Consolas" w:cs="Consolas"/>
@@ -601,7 +812,29 @@
           <w:szCs w:val="19"/>
           <w:highlight w:val="white"/>
         </w:rPr>
-        <w:t xml:space="preserve"> accumulatorOctal;</w:t>
+        <w:t xml:space="preserve"> </w:t>
+      </w:r>
+      <w:proofErr w:type="spellStart"/>
+      <w:r>
+        <w:rPr>
+          <w:rFonts w:ascii="Consolas" w:hAnsi="Consolas" w:cs="Consolas"/>
+          <w:color w:val="000000"/>
+          <w:sz w:val="19"/>
+          <w:szCs w:val="19"/>
+          <w:highlight w:val="white"/>
+        </w:rPr>
+        <w:t>accumulatorOctal</w:t>
+      </w:r>
+      <w:proofErr w:type="spellEnd"/>
+      <w:r>
+        <w:rPr>
+          <w:rFonts w:ascii="Consolas" w:hAnsi="Consolas" w:cs="Consolas"/>
+          <w:color w:val="000000"/>
+          <w:sz w:val="19"/>
+          <w:szCs w:val="19"/>
+          <w:highlight w:val="white"/>
+        </w:rPr>
+        <w:t>;</w:t>
       </w:r>
     </w:p>
     <w:p>
@@ -628,6 +861,7 @@
         </w:rPr>
         <w:t xml:space="preserve">       </w:t>
       </w:r>
+      <w:proofErr w:type="gramStart"/>
       <w:r>
         <w:rPr>
           <w:rFonts w:ascii="Consolas" w:hAnsi="Consolas" w:cs="Consolas"/>
@@ -638,6 +872,7 @@
         </w:rPr>
         <w:t>public</w:t>
       </w:r>
+      <w:proofErr w:type="gramEnd"/>
       <w:r>
         <w:rPr>
           <w:rFonts w:ascii="Consolas" w:hAnsi="Consolas" w:cs="Consolas"/>
@@ -648,6 +883,7 @@
         </w:rPr>
         <w:t xml:space="preserve"> </w:t>
       </w:r>
+      <w:proofErr w:type="spellStart"/>
       <w:r>
         <w:rPr>
           <w:rFonts w:ascii="Consolas" w:hAnsi="Consolas" w:cs="Consolas"/>
@@ -658,6 +894,7 @@
         </w:rPr>
         <w:t>int</w:t>
       </w:r>
+      <w:proofErr w:type="spellEnd"/>
       <w:r>
         <w:rPr>
           <w:rFonts w:ascii="Consolas" w:hAnsi="Consolas" w:cs="Consolas"/>
@@ -666,7 +903,29 @@
           <w:szCs w:val="19"/>
           <w:highlight w:val="white"/>
         </w:rPr>
-        <w:t xml:space="preserve"> pcCounter;</w:t>
+        <w:t xml:space="preserve"> </w:t>
+      </w:r>
+      <w:proofErr w:type="spellStart"/>
+      <w:r>
+        <w:rPr>
+          <w:rFonts w:ascii="Consolas" w:hAnsi="Consolas" w:cs="Consolas"/>
+          <w:color w:val="000000"/>
+          <w:sz w:val="19"/>
+          <w:szCs w:val="19"/>
+          <w:highlight w:val="white"/>
+        </w:rPr>
+        <w:t>pcCounter</w:t>
+      </w:r>
+      <w:proofErr w:type="spellEnd"/>
+      <w:r>
+        <w:rPr>
+          <w:rFonts w:ascii="Consolas" w:hAnsi="Consolas" w:cs="Consolas"/>
+          <w:color w:val="000000"/>
+          <w:sz w:val="19"/>
+          <w:szCs w:val="19"/>
+          <w:highlight w:val="white"/>
+        </w:rPr>
+        <w:t>;</w:t>
       </w:r>
     </w:p>
     <w:p>
@@ -693,6 +952,7 @@
         </w:rPr>
         <w:t xml:space="preserve">       </w:t>
       </w:r>
+      <w:proofErr w:type="gramStart"/>
       <w:r>
         <w:rPr>
           <w:rFonts w:ascii="Consolas" w:hAnsi="Consolas" w:cs="Consolas"/>
@@ -703,6 +963,7 @@
         </w:rPr>
         <w:t>public</w:t>
       </w:r>
+      <w:proofErr w:type="gramEnd"/>
       <w:r>
         <w:rPr>
           <w:rFonts w:ascii="Consolas" w:hAnsi="Consolas" w:cs="Consolas"/>
@@ -713,6 +974,7 @@
         </w:rPr>
         <w:t xml:space="preserve"> </w:t>
       </w:r>
+      <w:proofErr w:type="spellStart"/>
       <w:r>
         <w:rPr>
           <w:rFonts w:ascii="Consolas" w:hAnsi="Consolas" w:cs="Consolas"/>
@@ -723,6 +985,7 @@
         </w:rPr>
         <w:t>int</w:t>
       </w:r>
+      <w:proofErr w:type="spellEnd"/>
       <w:r>
         <w:rPr>
           <w:rFonts w:ascii="Consolas" w:hAnsi="Consolas" w:cs="Consolas"/>
@@ -731,7 +994,29 @@
           <w:szCs w:val="19"/>
           <w:highlight w:val="white"/>
         </w:rPr>
-        <w:t xml:space="preserve"> MemoryValueOctal;</w:t>
+        <w:t xml:space="preserve"> </w:t>
+      </w:r>
+      <w:proofErr w:type="spellStart"/>
+      <w:r>
+        <w:rPr>
+          <w:rFonts w:ascii="Consolas" w:hAnsi="Consolas" w:cs="Consolas"/>
+          <w:color w:val="000000"/>
+          <w:sz w:val="19"/>
+          <w:szCs w:val="19"/>
+          <w:highlight w:val="white"/>
+        </w:rPr>
+        <w:t>MemoryValueOctal</w:t>
+      </w:r>
+      <w:proofErr w:type="spellEnd"/>
+      <w:r>
+        <w:rPr>
+          <w:rFonts w:ascii="Consolas" w:hAnsi="Consolas" w:cs="Consolas"/>
+          <w:color w:val="000000"/>
+          <w:sz w:val="19"/>
+          <w:szCs w:val="19"/>
+          <w:highlight w:val="white"/>
+        </w:rPr>
+        <w:t>;</w:t>
       </w:r>
     </w:p>
     <w:p>
@@ -758,6 +1043,7 @@
         </w:rPr>
         <w:t xml:space="preserve">       </w:t>
       </w:r>
+      <w:proofErr w:type="gramStart"/>
       <w:r>
         <w:rPr>
           <w:rFonts w:ascii="Consolas" w:hAnsi="Consolas" w:cs="Consolas"/>
@@ -768,6 +1054,7 @@
         </w:rPr>
         <w:t>public</w:t>
       </w:r>
+      <w:proofErr w:type="gramEnd"/>
       <w:r>
         <w:rPr>
           <w:rFonts w:ascii="Consolas" w:hAnsi="Consolas" w:cs="Consolas"/>
@@ -778,6 +1065,7 @@
         </w:rPr>
         <w:t xml:space="preserve"> </w:t>
       </w:r>
+      <w:proofErr w:type="spellStart"/>
       <w:r>
         <w:rPr>
           <w:rFonts w:ascii="Consolas" w:hAnsi="Consolas" w:cs="Consolas"/>
@@ -788,6 +1076,7 @@
         </w:rPr>
         <w:t>int</w:t>
       </w:r>
+      <w:proofErr w:type="spellEnd"/>
       <w:r>
         <w:rPr>
           <w:rFonts w:ascii="Consolas" w:hAnsi="Consolas" w:cs="Consolas"/>
@@ -796,7 +1085,29 @@
           <w:szCs w:val="19"/>
           <w:highlight w:val="white"/>
         </w:rPr>
-        <w:t xml:space="preserve"> MemoryAddress;</w:t>
+        <w:t xml:space="preserve"> </w:t>
+      </w:r>
+      <w:proofErr w:type="spellStart"/>
+      <w:r>
+        <w:rPr>
+          <w:rFonts w:ascii="Consolas" w:hAnsi="Consolas" w:cs="Consolas"/>
+          <w:color w:val="000000"/>
+          <w:sz w:val="19"/>
+          <w:szCs w:val="19"/>
+          <w:highlight w:val="white"/>
+        </w:rPr>
+        <w:t>MemoryAddress</w:t>
+      </w:r>
+      <w:proofErr w:type="spellEnd"/>
+      <w:r>
+        <w:rPr>
+          <w:rFonts w:ascii="Consolas" w:hAnsi="Consolas" w:cs="Consolas"/>
+          <w:color w:val="000000"/>
+          <w:sz w:val="19"/>
+          <w:szCs w:val="19"/>
+          <w:highlight w:val="white"/>
+        </w:rPr>
+        <w:t>;</w:t>
       </w:r>
     </w:p>
     <w:p>
@@ -823,6 +1134,7 @@
         </w:rPr>
         <w:t xml:space="preserve">       </w:t>
       </w:r>
+      <w:proofErr w:type="gramStart"/>
       <w:r>
         <w:rPr>
           <w:rFonts w:ascii="Consolas" w:hAnsi="Consolas" w:cs="Consolas"/>
@@ -833,6 +1145,7 @@
         </w:rPr>
         <w:t>public</w:t>
       </w:r>
+      <w:proofErr w:type="gramEnd"/>
       <w:r>
         <w:rPr>
           <w:rFonts w:ascii="Consolas" w:hAnsi="Consolas" w:cs="Consolas"/>
@@ -843,6 +1156,7 @@
         </w:rPr>
         <w:t xml:space="preserve"> </w:t>
       </w:r>
+      <w:proofErr w:type="spellStart"/>
       <w:r>
         <w:rPr>
           <w:rFonts w:ascii="Consolas" w:hAnsi="Consolas" w:cs="Consolas"/>
@@ -853,6 +1167,7 @@
         </w:rPr>
         <w:t>int</w:t>
       </w:r>
+      <w:proofErr w:type="spellEnd"/>
       <w:r>
         <w:rPr>
           <w:rFonts w:ascii="Consolas" w:hAnsi="Consolas" w:cs="Consolas"/>
@@ -861,7 +1176,29 @@
           <w:szCs w:val="19"/>
           <w:highlight w:val="white"/>
         </w:rPr>
-        <w:t xml:space="preserve"> MicroCodes;</w:t>
+        <w:t xml:space="preserve"> </w:t>
+      </w:r>
+      <w:proofErr w:type="spellStart"/>
+      <w:r>
+        <w:rPr>
+          <w:rFonts w:ascii="Consolas" w:hAnsi="Consolas" w:cs="Consolas"/>
+          <w:color w:val="000000"/>
+          <w:sz w:val="19"/>
+          <w:szCs w:val="19"/>
+          <w:highlight w:val="white"/>
+        </w:rPr>
+        <w:t>MicroCodes</w:t>
+      </w:r>
+      <w:proofErr w:type="spellEnd"/>
+      <w:r>
+        <w:rPr>
+          <w:rFonts w:ascii="Consolas" w:hAnsi="Consolas" w:cs="Consolas"/>
+          <w:color w:val="000000"/>
+          <w:sz w:val="19"/>
+          <w:szCs w:val="19"/>
+          <w:highlight w:val="white"/>
+        </w:rPr>
+        <w:t>;</w:t>
       </w:r>
     </w:p>
     <w:p>
@@ -888,6 +1225,7 @@
         </w:rPr>
         <w:t xml:space="preserve">       </w:t>
       </w:r>
+      <w:proofErr w:type="gramStart"/>
       <w:r>
         <w:rPr>
           <w:rFonts w:ascii="Consolas" w:hAnsi="Consolas" w:cs="Consolas"/>
@@ -898,6 +1236,7 @@
         </w:rPr>
         <w:t>public</w:t>
       </w:r>
+      <w:proofErr w:type="gramEnd"/>
       <w:r>
         <w:rPr>
           <w:rFonts w:ascii="Consolas" w:hAnsi="Consolas" w:cs="Consolas"/>
@@ -908,6 +1247,7 @@
         </w:rPr>
         <w:t xml:space="preserve"> </w:t>
       </w:r>
+      <w:proofErr w:type="spellStart"/>
       <w:r>
         <w:rPr>
           <w:rFonts w:ascii="Consolas" w:hAnsi="Consolas" w:cs="Consolas"/>
@@ -918,6 +1258,7 @@
         </w:rPr>
         <w:t>int</w:t>
       </w:r>
+      <w:proofErr w:type="spellEnd"/>
       <w:r>
         <w:rPr>
           <w:rFonts w:ascii="Consolas" w:hAnsi="Consolas" w:cs="Consolas"/>
@@ -926,10 +1267,9 @@
           <w:szCs w:val="19"/>
           <w:highlight w:val="white"/>
         </w:rPr>
-        <w:t xml:space="preserve"> IOCodes;</w:t>
-      </w:r>
-    </w:p>
-    <w:p>
+        <w:t xml:space="preserve"> </w:t>
+      </w:r>
+      <w:proofErr w:type="spellStart"/>
       <w:r>
         <w:rPr>
           <w:rFonts w:ascii="Consolas" w:hAnsi="Consolas" w:cs="Consolas"/>
@@ -938,8 +1278,32 @@
           <w:szCs w:val="19"/>
           <w:highlight w:val="white"/>
         </w:rPr>
+        <w:t>IOCodes</w:t>
+      </w:r>
+      <w:proofErr w:type="spellEnd"/>
+      <w:r>
+        <w:rPr>
+          <w:rFonts w:ascii="Consolas" w:hAnsi="Consolas" w:cs="Consolas"/>
+          <w:color w:val="000000"/>
+          <w:sz w:val="19"/>
+          <w:szCs w:val="19"/>
+          <w:highlight w:val="white"/>
+        </w:rPr>
+        <w:t>;</w:t>
+      </w:r>
+    </w:p>
+    <w:p>
+      <w:r>
+        <w:rPr>
+          <w:rFonts w:ascii="Consolas" w:hAnsi="Consolas" w:cs="Consolas"/>
+          <w:color w:val="000000"/>
+          <w:sz w:val="19"/>
+          <w:szCs w:val="19"/>
+          <w:highlight w:val="white"/>
+        </w:rPr>
         <w:t xml:space="preserve">       </w:t>
       </w:r>
+      <w:proofErr w:type="gramStart"/>
       <w:r>
         <w:rPr>
           <w:rFonts w:ascii="Consolas" w:hAnsi="Consolas" w:cs="Consolas"/>
@@ -950,6 +1314,7 @@
         </w:rPr>
         <w:t>public</w:t>
       </w:r>
+      <w:proofErr w:type="gramEnd"/>
       <w:r>
         <w:rPr>
           <w:rFonts w:ascii="Consolas" w:hAnsi="Consolas" w:cs="Consolas"/>
@@ -960,6 +1325,7 @@
         </w:rPr>
         <w:t xml:space="preserve"> </w:t>
       </w:r>
+      <w:proofErr w:type="spellStart"/>
       <w:r>
         <w:rPr>
           <w:rFonts w:ascii="Consolas" w:hAnsi="Consolas" w:cs="Consolas"/>
@@ -970,6 +1336,7 @@
         </w:rPr>
         <w:t>bool</w:t>
       </w:r>
+      <w:proofErr w:type="spellEnd"/>
       <w:r>
         <w:rPr>
           <w:rFonts w:ascii="Consolas" w:hAnsi="Consolas" w:cs="Consolas"/>
@@ -978,8 +1345,20 @@
           <w:szCs w:val="19"/>
           <w:highlight w:val="white"/>
         </w:rPr>
-        <w:t xml:space="preserve"> LinkBit</w:t>
-      </w:r>
+        <w:t xml:space="preserve"> </w:t>
+      </w:r>
+      <w:proofErr w:type="spellStart"/>
+      <w:r>
+        <w:rPr>
+          <w:rFonts w:ascii="Consolas" w:hAnsi="Consolas" w:cs="Consolas"/>
+          <w:color w:val="000000"/>
+          <w:sz w:val="19"/>
+          <w:szCs w:val="19"/>
+          <w:highlight w:val="white"/>
+        </w:rPr>
+        <w:t>LinkBit</w:t>
+      </w:r>
+      <w:proofErr w:type="spellEnd"/>
     </w:p>
     <w:p>
       <w:r>
@@ -995,7 +1374,15 @@
         <w:t xml:space="preserve">Not all items will be operated on, and thus will just be passed back as is for the next instruction.  </w:t>
       </w:r>
       <w:r>
-        <w:t>The BranchTraceRow class manages whether a branch was taken and what type of branch is taken.  The program will provide a branch trace to indicate whether an instruction was a conditional branch, unconditional branch, or subroutine.</w:t>
+        <w:t xml:space="preserve">The </w:t>
+      </w:r>
+      <w:proofErr w:type="spellStart"/>
+      <w:r>
+        <w:t>BranchTraceRow</w:t>
+      </w:r>
+      <w:proofErr w:type="spellEnd"/>
+      <w:r>
+        <w:t xml:space="preserve"> class manages whether a branch was taken and what type of branch is taken.  The program will provide a branch trace to indicate whether an instruction was a conditional branch, unconditional branch, or subroutine.</w:t>
       </w:r>
       <w:r>
         <w:t xml:space="preserve">  Each branch instruction is labeled as follows:</w:t>
@@ -3022,13 +3409,29 @@
         <w:t>f the Accumulator, Effective Address, and Program Counter.</w:t>
       </w:r>
       <w:r>
-        <w:t xml:space="preserve">  They are defined as the first 6 instrutions in the table above.</w:t>
+        <w:t xml:space="preserve">  They are defined as the first 6 </w:t>
+      </w:r>
+      <w:proofErr w:type="spellStart"/>
+      <w:r>
+        <w:t>instrutions</w:t>
+      </w:r>
+      <w:proofErr w:type="spellEnd"/>
+      <w:r>
+        <w:t xml:space="preserve"> in the table above.</w:t>
       </w:r>
       <w:r>
         <w:t xml:space="preserve"> </w:t>
       </w:r>
       <w:r>
-        <w:t>Each microinstruction is included in the OprInstruction class</w:t>
+        <w:t xml:space="preserve">Each microinstruction is included in the </w:t>
+      </w:r>
+      <w:proofErr w:type="spellStart"/>
+      <w:r>
+        <w:t>OprInstruction</w:t>
+      </w:r>
+      <w:proofErr w:type="spellEnd"/>
+      <w:r>
+        <w:t xml:space="preserve"> class</w:t>
       </w:r>
       <w:r>
         <w:t xml:space="preserve"> and takes 1 clock cycle to execute.</w:t>
@@ -3046,11 +3449,242 @@
         <w:t>skip.</w:t>
       </w:r>
       <w:r>
-        <w:t xml:space="preserve"> The miroinstruction group 3</w:t>
+        <w:t xml:space="preserve"> The </w:t>
+      </w:r>
+      <w:proofErr w:type="spellStart"/>
+      <w:r>
+        <w:t>miroinstruction</w:t>
+      </w:r>
+      <w:proofErr w:type="spellEnd"/>
+      <w:r>
+        <w:t xml:space="preserve"> group 3</w:t>
       </w:r>
       <w:r>
         <w:t xml:space="preserve"> operate on the MQ register.  The I/O instructions operate on devices such as a keyboard stroke.</w:t>
       </w:r>
+    </w:p>
+    <w:p>
+      <w:pPr>
+        <w:spacing w:after="0" w:line="240" w:lineRule="auto"/>
+      </w:pPr>
+    </w:p>
+    <w:p>
+      <w:pPr>
+        <w:spacing w:after="0" w:line="240" w:lineRule="auto"/>
+      </w:pPr>
+      <w:r>
+        <w:t>Instructions within each microinstruction group 1 and 2 will operate based on priority when there are combinations of instructions.  Microinstruction 1s will give priority in the following order:</w:t>
+      </w:r>
+    </w:p>
+    <w:p>
+      <w:pPr>
+        <w:spacing w:after="0" w:line="240" w:lineRule="auto"/>
+      </w:pPr>
+    </w:p>
+    <w:p>
+      <w:pPr>
+        <w:spacing w:after="0" w:line="240" w:lineRule="auto"/>
+      </w:pPr>
+    </w:p>
+    <w:tbl>
+      <w:tblPr>
+        <w:tblW w:w="5623" w:type="dxa"/>
+        <w:tblLook w:val="04A0" w:firstRow="1" w:lastRow="0" w:firstColumn="1" w:lastColumn="0" w:noHBand="0" w:noVBand="1"/>
+      </w:tblPr>
+      <w:tblGrid>
+        <w:gridCol w:w="5623"/>
+      </w:tblGrid>
+      <w:tr>
+        <w:trPr>
+          <w:trHeight w:val="264"/>
+        </w:trPr>
+        <w:tc>
+          <w:tcPr>
+            <w:tcW w:w="5623" w:type="dxa"/>
+            <w:tcBorders>
+              <w:top w:val="single" w:sz="4" w:space="0" w:color="auto"/>
+              <w:left w:val="single" w:sz="4" w:space="0" w:color="auto"/>
+              <w:bottom w:val="single" w:sz="4" w:space="0" w:color="auto"/>
+              <w:right w:val="single" w:sz="4" w:space="0" w:color="auto"/>
+            </w:tcBorders>
+            <w:shd w:val="clear" w:color="auto" w:fill="auto"/>
+            <w:noWrap/>
+            <w:vAlign w:val="center"/>
+            <w:hideMark/>
+          </w:tcPr>
+          <w:p>
+            <w:pPr>
+              <w:spacing w:after="0" w:line="240" w:lineRule="auto"/>
+              <w:jc w:val="center"/>
+              <w:rPr>
+                <w:rFonts w:ascii="Calibri" w:eastAsia="Times New Roman" w:hAnsi="Calibri" w:cs="Times New Roman"/>
+                <w:b/>
+                <w:bCs/>
+                <w:color w:val="000000"/>
+              </w:rPr>
+            </w:pPr>
+            <w:r>
+              <w:rPr>
+                <w:rFonts w:ascii="Calibri" w:eastAsia="Times New Roman" w:hAnsi="Calibri" w:cs="Times New Roman"/>
+                <w:b/>
+                <w:bCs/>
+                <w:color w:val="000000"/>
+              </w:rPr>
+              <w:t>Micro 1</w:t>
+            </w:r>
+          </w:p>
+        </w:tc>
+      </w:tr>
+      <w:tr>
+        <w:trPr>
+          <w:trHeight w:val="264"/>
+        </w:trPr>
+        <w:tc>
+          <w:tcPr>
+            <w:tcW w:w="5623" w:type="dxa"/>
+            <w:tcBorders>
+              <w:top w:val="nil"/>
+              <w:left w:val="single" w:sz="4" w:space="0" w:color="auto"/>
+              <w:bottom w:val="single" w:sz="4" w:space="0" w:color="auto"/>
+              <w:right w:val="single" w:sz="4" w:space="0" w:color="auto"/>
+            </w:tcBorders>
+            <w:shd w:val="clear" w:color="auto" w:fill="auto"/>
+            <w:noWrap/>
+            <w:vAlign w:val="center"/>
+            <w:hideMark/>
+          </w:tcPr>
+          <w:p>
+            <w:pPr>
+              <w:spacing w:after="0" w:line="240" w:lineRule="auto"/>
+              <w:jc w:val="center"/>
+              <w:rPr>
+                <w:rFonts w:ascii="Calibri" w:eastAsia="Times New Roman" w:hAnsi="Calibri" w:cs="Times New Roman"/>
+                <w:b/>
+                <w:bCs/>
+                <w:color w:val="000000"/>
+              </w:rPr>
+            </w:pPr>
+            <w:r>
+              <w:rPr>
+                <w:rFonts w:ascii="Calibri" w:eastAsia="Times New Roman" w:hAnsi="Calibri" w:cs="Times New Roman"/>
+                <w:b/>
+                <w:bCs/>
+                <w:color w:val="000000"/>
+              </w:rPr>
+              <w:t>1110| CLA | CLL | CMA | CML | RAR | RAL | 0/1 | IAC</w:t>
+            </w:r>
+          </w:p>
+        </w:tc>
+      </w:tr>
+      <w:tr>
+        <w:trPr>
+          <w:trHeight w:val="264"/>
+        </w:trPr>
+        <w:tc>
+          <w:tcPr>
+            <w:tcW w:w="5623" w:type="dxa"/>
+            <w:tcBorders>
+              <w:top w:val="nil"/>
+              <w:left w:val="single" w:sz="4" w:space="0" w:color="auto"/>
+              <w:bottom w:val="single" w:sz="4" w:space="0" w:color="auto"/>
+              <w:right w:val="single" w:sz="4" w:space="0" w:color="auto"/>
+            </w:tcBorders>
+            <w:shd w:val="clear" w:color="auto" w:fill="auto"/>
+            <w:noWrap/>
+            <w:vAlign w:val="center"/>
+            <w:hideMark/>
+          </w:tcPr>
+          <w:p>
+            <w:pPr>
+              <w:spacing w:after="0" w:line="240" w:lineRule="auto"/>
+              <w:jc w:val="center"/>
+              <w:rPr>
+                <w:rFonts w:ascii="Calibri" w:eastAsia="Times New Roman" w:hAnsi="Calibri" w:cs="Times New Roman"/>
+                <w:b/>
+                <w:bCs/>
+                <w:color w:val="000000"/>
+              </w:rPr>
+            </w:pPr>
+            <w:r>
+              <w:rPr>
+                <w:rFonts w:ascii="Calibri" w:eastAsia="Times New Roman" w:hAnsi="Calibri" w:cs="Times New Roman"/>
+                <w:b/>
+                <w:bCs/>
+                <w:color w:val="000000"/>
+              </w:rPr>
+              <w:t xml:space="preserve">       |    1  </w:t>
+            </w:r>
+            <w:r>
+              <w:rPr>
+                <w:rFonts w:ascii="Calibri" w:eastAsia="Times New Roman" w:hAnsi="Calibri" w:cs="Times New Roman"/>
+                <w:b/>
+                <w:bCs/>
+                <w:color w:val="000000"/>
+              </w:rPr>
+              <w:t xml:space="preserve">|   1   |     2    |     </w:t>
+            </w:r>
+            <w:r>
+              <w:rPr>
+                <w:rFonts w:ascii="Calibri" w:eastAsia="Times New Roman" w:hAnsi="Calibri" w:cs="Times New Roman"/>
+                <w:b/>
+                <w:bCs/>
+                <w:color w:val="000000"/>
+              </w:rPr>
+              <w:t xml:space="preserve">2   |    4   |    4   |    4   </w:t>
+            </w:r>
+            <w:r>
+              <w:rPr>
+                <w:rFonts w:ascii="Calibri" w:eastAsia="Times New Roman" w:hAnsi="Calibri" w:cs="Times New Roman"/>
+                <w:b/>
+                <w:bCs/>
+                <w:color w:val="000000"/>
+              </w:rPr>
+              <w:t xml:space="preserve">|   3   </w:t>
+            </w:r>
+          </w:p>
+        </w:tc>
+      </w:tr>
+    </w:tbl>
+    <w:p>
+      <w:pPr>
+        <w:spacing w:after="0" w:line="240" w:lineRule="auto"/>
+      </w:pPr>
+    </w:p>
+    <w:p>
+      <w:pPr>
+        <w:spacing w:after="0" w:line="240" w:lineRule="auto"/>
+      </w:pPr>
+      <w:r>
+        <w:t xml:space="preserve">For example, CLA has priority over CMA.  Our design will mask and determine order of execution based on which instruction will need to execute first.  This is done by checking for bit 8 </w:t>
+      </w:r>
+      <w:proofErr w:type="gramStart"/>
+      <w:r>
+        <w:t>( mask</w:t>
+      </w:r>
+      <w:proofErr w:type="gramEnd"/>
+      <w:r>
+        <w:t xml:space="preserve"> 0x80 ) </w:t>
+      </w:r>
+      <w:r>
+        <w:t xml:space="preserve">then bit 7 </w:t>
+      </w:r>
+      <w:r>
+        <w:t xml:space="preserve">( mask 0x40 ) </w:t>
+      </w:r>
+      <w:r>
+        <w:t>first before checking for bit 6</w:t>
+      </w:r>
+      <w:r>
+        <w:t xml:space="preserve"> ( mask 0x20 )</w:t>
+      </w:r>
+      <w:r>
+        <w:t>, and so on respectively.</w:t>
+      </w:r>
+      <w:r>
+        <w:t xml:space="preserve">  Since the instructions will always execute in order, </w:t>
+      </w:r>
+      <w:bookmarkStart w:id="0" w:name="_GoBack"/>
+      <w:bookmarkEnd w:id="0"/>
     </w:p>
     <w:p>
       <w:pPr>
@@ -3145,6 +3779,7 @@
         </w:rPr>
         <w:t xml:space="preserve">        [</w:t>
       </w:r>
+      <w:proofErr w:type="spellStart"/>
       <w:r>
         <w:rPr>
           <w:rFonts w:ascii="Consolas" w:hAnsi="Consolas" w:cs="Consolas"/>
@@ -3155,6 +3790,7 @@
         </w:rPr>
         <w:t>TestMethod</w:t>
       </w:r>
+      <w:proofErr w:type="spellEnd"/>
       <w:r>
         <w:rPr>
           <w:rFonts w:ascii="Consolas" w:hAnsi="Consolas" w:cs="Consolas"/>
@@ -3190,6 +3826,7 @@
         </w:rPr>
         <w:t xml:space="preserve">        </w:t>
       </w:r>
+      <w:proofErr w:type="gramStart"/>
       <w:r>
         <w:rPr>
           <w:rFonts w:ascii="Consolas" w:hAnsi="Consolas" w:cs="Consolas"/>
@@ -3200,6 +3837,7 @@
         </w:rPr>
         <w:t>public</w:t>
       </w:r>
+      <w:proofErr w:type="gramEnd"/>
       <w:r>
         <w:rPr>
           <w:rFonts w:ascii="Consolas" w:hAnsi="Consolas" w:cs="Consolas"/>
@@ -3228,7 +3866,29 @@
           <w:szCs w:val="18"/>
           <w:highlight w:val="white"/>
         </w:rPr>
-        <w:t xml:space="preserve"> TestAndArgumentPassthrough()</w:t>
+        <w:t xml:space="preserve"> </w:t>
+      </w:r>
+      <w:proofErr w:type="spellStart"/>
+      <w:r>
+        <w:rPr>
+          <w:rFonts w:ascii="Consolas" w:hAnsi="Consolas" w:cs="Consolas"/>
+          <w:color w:val="000000"/>
+          <w:sz w:val="18"/>
+          <w:szCs w:val="18"/>
+          <w:highlight w:val="white"/>
+        </w:rPr>
+        <w:t>TestAndArgumentPassthrough</w:t>
+      </w:r>
+      <w:proofErr w:type="spellEnd"/>
+      <w:r>
+        <w:rPr>
+          <w:rFonts w:ascii="Consolas" w:hAnsi="Consolas" w:cs="Consolas"/>
+          <w:color w:val="000000"/>
+          <w:sz w:val="18"/>
+          <w:szCs w:val="18"/>
+          <w:highlight w:val="white"/>
+        </w:rPr>
+        <w:t>()</w:t>
       </w:r>
     </w:p>
     <w:p>
@@ -3295,6 +3955,7 @@
         </w:rPr>
         <w:t xml:space="preserve">            </w:t>
       </w:r>
+      <w:proofErr w:type="spellStart"/>
       <w:r>
         <w:rPr>
           <w:rFonts w:ascii="Consolas" w:hAnsi="Consolas" w:cs="Consolas"/>
@@ -3305,15 +3966,38 @@
         </w:rPr>
         <w:t>InstructionItems</w:t>
       </w:r>
-      <w:r>
-        <w:rPr>
-          <w:rFonts w:ascii="Consolas" w:hAnsi="Consolas" w:cs="Consolas"/>
-          <w:color w:val="000000"/>
-          <w:sz w:val="18"/>
-          <w:szCs w:val="18"/>
-          <w:highlight w:val="white"/>
-        </w:rPr>
-        <w:t xml:space="preserve"> TestItems = </w:t>
+      <w:proofErr w:type="spellEnd"/>
+      <w:r>
+        <w:rPr>
+          <w:rFonts w:ascii="Consolas" w:hAnsi="Consolas" w:cs="Consolas"/>
+          <w:color w:val="000000"/>
+          <w:sz w:val="18"/>
+          <w:szCs w:val="18"/>
+          <w:highlight w:val="white"/>
+        </w:rPr>
+        <w:t xml:space="preserve"> </w:t>
+      </w:r>
+      <w:proofErr w:type="spellStart"/>
+      <w:r>
+        <w:rPr>
+          <w:rFonts w:ascii="Consolas" w:hAnsi="Consolas" w:cs="Consolas"/>
+          <w:color w:val="000000"/>
+          <w:sz w:val="18"/>
+          <w:szCs w:val="18"/>
+          <w:highlight w:val="white"/>
+        </w:rPr>
+        <w:t>TestItems</w:t>
+      </w:r>
+      <w:proofErr w:type="spellEnd"/>
+      <w:r>
+        <w:rPr>
+          <w:rFonts w:ascii="Consolas" w:hAnsi="Consolas" w:cs="Consolas"/>
+          <w:color w:val="000000"/>
+          <w:sz w:val="18"/>
+          <w:szCs w:val="18"/>
+          <w:highlight w:val="white"/>
+        </w:rPr>
+        <w:t xml:space="preserve"> = </w:t>
       </w:r>
       <w:r>
         <w:rPr>
@@ -3335,6 +4019,8 @@
         </w:rPr>
         <w:t xml:space="preserve"> </w:t>
       </w:r>
+      <w:proofErr w:type="spellStart"/>
+      <w:proofErr w:type="gramStart"/>
       <w:r>
         <w:rPr>
           <w:rFonts w:ascii="Consolas" w:hAnsi="Consolas" w:cs="Consolas"/>
@@ -3345,6 +4031,7 @@
         </w:rPr>
         <w:t>InstructionItems</w:t>
       </w:r>
+      <w:proofErr w:type="spellEnd"/>
       <w:r>
         <w:rPr>
           <w:rFonts w:ascii="Consolas" w:hAnsi="Consolas" w:cs="Consolas"/>
@@ -3355,6 +4042,7 @@
         </w:rPr>
         <w:t>()</w:t>
       </w:r>
+      <w:proofErr w:type="gramEnd"/>
     </w:p>
     <w:p>
       <w:pPr>
@@ -3403,7 +4091,31 @@
           <w:szCs w:val="18"/>
           <w:highlight w:val="white"/>
         </w:rPr>
-        <w:t xml:space="preserve">                accumulatorOctal = 0000,</w:t>
+        <w:t xml:space="preserve">                </w:t>
+      </w:r>
+      <w:proofErr w:type="spellStart"/>
+      <w:proofErr w:type="gramStart"/>
+      <w:r>
+        <w:rPr>
+          <w:rFonts w:ascii="Consolas" w:hAnsi="Consolas" w:cs="Consolas"/>
+          <w:color w:val="000000"/>
+          <w:sz w:val="18"/>
+          <w:szCs w:val="18"/>
+          <w:highlight w:val="white"/>
+        </w:rPr>
+        <w:t>accumulatorOctal</w:t>
+      </w:r>
+      <w:proofErr w:type="spellEnd"/>
+      <w:proofErr w:type="gramEnd"/>
+      <w:r>
+        <w:rPr>
+          <w:rFonts w:ascii="Consolas" w:hAnsi="Consolas" w:cs="Consolas"/>
+          <w:color w:val="000000"/>
+          <w:sz w:val="18"/>
+          <w:szCs w:val="18"/>
+          <w:highlight w:val="white"/>
+        </w:rPr>
+        <w:t xml:space="preserve"> = 0000,</w:t>
       </w:r>
     </w:p>
     <w:p>
@@ -3428,7 +4140,29 @@
           <w:szCs w:val="18"/>
           <w:highlight w:val="white"/>
         </w:rPr>
-        <w:t xml:space="preserve">                LinkBit = </w:t>
+        <w:t xml:space="preserve">                </w:t>
+      </w:r>
+      <w:proofErr w:type="spellStart"/>
+      <w:r>
+        <w:rPr>
+          <w:rFonts w:ascii="Consolas" w:hAnsi="Consolas" w:cs="Consolas"/>
+          <w:color w:val="000000"/>
+          <w:sz w:val="18"/>
+          <w:szCs w:val="18"/>
+          <w:highlight w:val="white"/>
+        </w:rPr>
+        <w:t>LinkBit</w:t>
+      </w:r>
+      <w:proofErr w:type="spellEnd"/>
+      <w:r>
+        <w:rPr>
+          <w:rFonts w:ascii="Consolas" w:hAnsi="Consolas" w:cs="Consolas"/>
+          <w:color w:val="000000"/>
+          <w:sz w:val="18"/>
+          <w:szCs w:val="18"/>
+          <w:highlight w:val="white"/>
+        </w:rPr>
+        <w:t xml:space="preserve"> = </w:t>
       </w:r>
       <w:r>
         <w:rPr>
@@ -3473,7 +4207,29 @@
           <w:szCs w:val="18"/>
           <w:highlight w:val="white"/>
         </w:rPr>
-        <w:t xml:space="preserve">                MemoryAddress = 0,</w:t>
+        <w:t xml:space="preserve">                </w:t>
+      </w:r>
+      <w:proofErr w:type="spellStart"/>
+      <w:r>
+        <w:rPr>
+          <w:rFonts w:ascii="Consolas" w:hAnsi="Consolas" w:cs="Consolas"/>
+          <w:color w:val="000000"/>
+          <w:sz w:val="18"/>
+          <w:szCs w:val="18"/>
+          <w:highlight w:val="white"/>
+        </w:rPr>
+        <w:t>MemoryAddress</w:t>
+      </w:r>
+      <w:proofErr w:type="spellEnd"/>
+      <w:r>
+        <w:rPr>
+          <w:rFonts w:ascii="Consolas" w:hAnsi="Consolas" w:cs="Consolas"/>
+          <w:color w:val="000000"/>
+          <w:sz w:val="18"/>
+          <w:szCs w:val="18"/>
+          <w:highlight w:val="white"/>
+        </w:rPr>
+        <w:t xml:space="preserve"> = 0,</w:t>
       </w:r>
     </w:p>
     <w:p>
@@ -3498,8 +4254,31 @@
           <w:szCs w:val="18"/>
           <w:highlight w:val="white"/>
         </w:rPr>
-        <w:t xml:space="preserve">                MemoryValueOctal = </w:t>
-      </w:r>
+        <w:t xml:space="preserve">                </w:t>
+      </w:r>
+      <w:proofErr w:type="spellStart"/>
+      <w:r>
+        <w:rPr>
+          <w:rFonts w:ascii="Consolas" w:hAnsi="Consolas" w:cs="Consolas"/>
+          <w:color w:val="000000"/>
+          <w:sz w:val="18"/>
+          <w:szCs w:val="18"/>
+          <w:highlight w:val="white"/>
+        </w:rPr>
+        <w:t>MemoryValueOctal</w:t>
+      </w:r>
+      <w:proofErr w:type="spellEnd"/>
+      <w:r>
+        <w:rPr>
+          <w:rFonts w:ascii="Consolas" w:hAnsi="Consolas" w:cs="Consolas"/>
+          <w:color w:val="000000"/>
+          <w:sz w:val="18"/>
+          <w:szCs w:val="18"/>
+          <w:highlight w:val="white"/>
+        </w:rPr>
+        <w:t xml:space="preserve"> = </w:t>
+      </w:r>
+      <w:proofErr w:type="gramStart"/>
       <w:r>
         <w:rPr>
           <w:rFonts w:ascii="Consolas" w:hAnsi="Consolas" w:cs="Consolas"/>
@@ -3518,7 +4297,18 @@
           <w:szCs w:val="18"/>
           <w:highlight w:val="white"/>
         </w:rPr>
-        <w:t>.ToInt32(7777.ToString(), 8),</w:t>
+        <w:t>.ToInt32(</w:t>
+      </w:r>
+      <w:proofErr w:type="gramEnd"/>
+      <w:r>
+        <w:rPr>
+          <w:rFonts w:ascii="Consolas" w:hAnsi="Consolas" w:cs="Consolas"/>
+          <w:color w:val="000000"/>
+          <w:sz w:val="18"/>
+          <w:szCs w:val="18"/>
+          <w:highlight w:val="white"/>
+        </w:rPr>
+        <w:t>7777.ToString(), 8),</w:t>
       </w:r>
     </w:p>
     <w:p>
@@ -3543,7 +4333,31 @@
           <w:szCs w:val="18"/>
           <w:highlight w:val="white"/>
         </w:rPr>
-        <w:t xml:space="preserve">                pcCounter = 1,</w:t>
+        <w:t xml:space="preserve">                </w:t>
+      </w:r>
+      <w:proofErr w:type="spellStart"/>
+      <w:proofErr w:type="gramStart"/>
+      <w:r>
+        <w:rPr>
+          <w:rFonts w:ascii="Consolas" w:hAnsi="Consolas" w:cs="Consolas"/>
+          <w:color w:val="000000"/>
+          <w:sz w:val="18"/>
+          <w:szCs w:val="18"/>
+          <w:highlight w:val="white"/>
+        </w:rPr>
+        <w:t>pcCounter</w:t>
+      </w:r>
+      <w:proofErr w:type="spellEnd"/>
+      <w:proofErr w:type="gramEnd"/>
+      <w:r>
+        <w:rPr>
+          <w:rFonts w:ascii="Consolas" w:hAnsi="Consolas" w:cs="Consolas"/>
+          <w:color w:val="000000"/>
+          <w:sz w:val="18"/>
+          <w:szCs w:val="18"/>
+          <w:highlight w:val="white"/>
+        </w:rPr>
+        <w:t xml:space="preserve"> = 1,</w:t>
       </w:r>
     </w:p>
     <w:p>
@@ -3568,8 +4382,31 @@
           <w:szCs w:val="18"/>
           <w:highlight w:val="white"/>
         </w:rPr>
-        <w:t xml:space="preserve">                InstructionRegister = </w:t>
-      </w:r>
+        <w:t xml:space="preserve">                </w:t>
+      </w:r>
+      <w:proofErr w:type="spellStart"/>
+      <w:r>
+        <w:rPr>
+          <w:rFonts w:ascii="Consolas" w:hAnsi="Consolas" w:cs="Consolas"/>
+          <w:color w:val="000000"/>
+          <w:sz w:val="18"/>
+          <w:szCs w:val="18"/>
+          <w:highlight w:val="white"/>
+        </w:rPr>
+        <w:t>InstructionRegister</w:t>
+      </w:r>
+      <w:proofErr w:type="spellEnd"/>
+      <w:r>
+        <w:rPr>
+          <w:rFonts w:ascii="Consolas" w:hAnsi="Consolas" w:cs="Consolas"/>
+          <w:color w:val="000000"/>
+          <w:sz w:val="18"/>
+          <w:szCs w:val="18"/>
+          <w:highlight w:val="white"/>
+        </w:rPr>
+        <w:t xml:space="preserve"> = </w:t>
+      </w:r>
+      <w:proofErr w:type="gramStart"/>
       <w:r>
         <w:rPr>
           <w:rFonts w:ascii="Consolas" w:hAnsi="Consolas" w:cs="Consolas"/>
@@ -3588,7 +4425,18 @@
           <w:szCs w:val="18"/>
           <w:highlight w:val="white"/>
         </w:rPr>
-        <w:t>.ToInt32(7402.ToString(), 8)</w:t>
+        <w:t>.ToInt32(</w:t>
+      </w:r>
+      <w:proofErr w:type="gramEnd"/>
+      <w:r>
+        <w:rPr>
+          <w:rFonts w:ascii="Consolas" w:hAnsi="Consolas" w:cs="Consolas"/>
+          <w:color w:val="000000"/>
+          <w:sz w:val="18"/>
+          <w:szCs w:val="18"/>
+          <w:highlight w:val="white"/>
+        </w:rPr>
+        <w:t>7402.ToString(), 8)</w:t>
       </w:r>
     </w:p>
     <w:p>
@@ -3643,6 +4491,7 @@
           <w:szCs w:val="18"/>
           <w:highlight w:val="white"/>
         </w:rPr>
+        <w:lastRenderedPageBreak/>
         <w:t xml:space="preserve">            };</w:t>
       </w:r>
     </w:p>
@@ -3700,6 +4549,7 @@
         </w:rPr>
         <w:t xml:space="preserve">            </w:t>
       </w:r>
+      <w:proofErr w:type="spellStart"/>
       <w:r>
         <w:rPr>
           <w:rFonts w:ascii="Consolas" w:hAnsi="Consolas" w:cs="Consolas"/>
@@ -3710,15 +4560,38 @@
         </w:rPr>
         <w:t>InstructionResult</w:t>
       </w:r>
-      <w:r>
-        <w:rPr>
-          <w:rFonts w:ascii="Consolas" w:hAnsi="Consolas" w:cs="Consolas"/>
-          <w:color w:val="000000"/>
-          <w:sz w:val="18"/>
-          <w:szCs w:val="18"/>
-          <w:highlight w:val="white"/>
-        </w:rPr>
-        <w:t xml:space="preserve"> ExpectedItems = </w:t>
+      <w:proofErr w:type="spellEnd"/>
+      <w:r>
+        <w:rPr>
+          <w:rFonts w:ascii="Consolas" w:hAnsi="Consolas" w:cs="Consolas"/>
+          <w:color w:val="000000"/>
+          <w:sz w:val="18"/>
+          <w:szCs w:val="18"/>
+          <w:highlight w:val="white"/>
+        </w:rPr>
+        <w:t xml:space="preserve"> </w:t>
+      </w:r>
+      <w:proofErr w:type="spellStart"/>
+      <w:r>
+        <w:rPr>
+          <w:rFonts w:ascii="Consolas" w:hAnsi="Consolas" w:cs="Consolas"/>
+          <w:color w:val="000000"/>
+          <w:sz w:val="18"/>
+          <w:szCs w:val="18"/>
+          <w:highlight w:val="white"/>
+        </w:rPr>
+        <w:t>ExpectedItems</w:t>
+      </w:r>
+      <w:proofErr w:type="spellEnd"/>
+      <w:r>
+        <w:rPr>
+          <w:rFonts w:ascii="Consolas" w:hAnsi="Consolas" w:cs="Consolas"/>
+          <w:color w:val="000000"/>
+          <w:sz w:val="18"/>
+          <w:szCs w:val="18"/>
+          <w:highlight w:val="white"/>
+        </w:rPr>
+        <w:t xml:space="preserve"> = </w:t>
       </w:r>
       <w:r>
         <w:rPr>
@@ -3740,6 +4613,8 @@
         </w:rPr>
         <w:t xml:space="preserve"> </w:t>
       </w:r>
+      <w:proofErr w:type="spellStart"/>
+      <w:proofErr w:type="gramStart"/>
       <w:r>
         <w:rPr>
           <w:rFonts w:ascii="Consolas" w:hAnsi="Consolas" w:cs="Consolas"/>
@@ -3750,6 +4625,7 @@
         </w:rPr>
         <w:t>InstructionResult</w:t>
       </w:r>
+      <w:proofErr w:type="spellEnd"/>
       <w:r>
         <w:rPr>
           <w:rFonts w:ascii="Consolas" w:hAnsi="Consolas" w:cs="Consolas"/>
@@ -3760,6 +4636,7 @@
         </w:rPr>
         <w:t>()</w:t>
       </w:r>
+      <w:proofErr w:type="gramEnd"/>
     </w:p>
     <w:p>
       <w:pPr>
@@ -3808,7 +4685,31 @@
           <w:szCs w:val="18"/>
           <w:highlight w:val="white"/>
         </w:rPr>
-        <w:t xml:space="preserve">                accumulatorOctal = 0000,</w:t>
+        <w:t xml:space="preserve">                </w:t>
+      </w:r>
+      <w:proofErr w:type="spellStart"/>
+      <w:proofErr w:type="gramStart"/>
+      <w:r>
+        <w:rPr>
+          <w:rFonts w:ascii="Consolas" w:hAnsi="Consolas" w:cs="Consolas"/>
+          <w:color w:val="000000"/>
+          <w:sz w:val="18"/>
+          <w:szCs w:val="18"/>
+          <w:highlight w:val="white"/>
+        </w:rPr>
+        <w:t>accumulatorOctal</w:t>
+      </w:r>
+      <w:proofErr w:type="spellEnd"/>
+      <w:proofErr w:type="gramEnd"/>
+      <w:r>
+        <w:rPr>
+          <w:rFonts w:ascii="Consolas" w:hAnsi="Consolas" w:cs="Consolas"/>
+          <w:color w:val="000000"/>
+          <w:sz w:val="18"/>
+          <w:szCs w:val="18"/>
+          <w:highlight w:val="white"/>
+        </w:rPr>
+        <w:t xml:space="preserve"> = 0000,</w:t>
       </w:r>
     </w:p>
     <w:p>
@@ -3833,7 +4734,29 @@
           <w:szCs w:val="18"/>
           <w:highlight w:val="white"/>
         </w:rPr>
-        <w:t xml:space="preserve">                LinkBit = </w:t>
+        <w:t xml:space="preserve">                </w:t>
+      </w:r>
+      <w:proofErr w:type="spellStart"/>
+      <w:r>
+        <w:rPr>
+          <w:rFonts w:ascii="Consolas" w:hAnsi="Consolas" w:cs="Consolas"/>
+          <w:color w:val="000000"/>
+          <w:sz w:val="18"/>
+          <w:szCs w:val="18"/>
+          <w:highlight w:val="white"/>
+        </w:rPr>
+        <w:t>LinkBit</w:t>
+      </w:r>
+      <w:proofErr w:type="spellEnd"/>
+      <w:r>
+        <w:rPr>
+          <w:rFonts w:ascii="Consolas" w:hAnsi="Consolas" w:cs="Consolas"/>
+          <w:color w:val="000000"/>
+          <w:sz w:val="18"/>
+          <w:szCs w:val="18"/>
+          <w:highlight w:val="white"/>
+        </w:rPr>
+        <w:t xml:space="preserve"> = </w:t>
       </w:r>
       <w:r>
         <w:rPr>
@@ -3878,7 +4801,29 @@
           <w:szCs w:val="18"/>
           <w:highlight w:val="white"/>
         </w:rPr>
-        <w:t xml:space="preserve">                MemoryAddress = 0,</w:t>
+        <w:t xml:space="preserve">                </w:t>
+      </w:r>
+      <w:proofErr w:type="spellStart"/>
+      <w:r>
+        <w:rPr>
+          <w:rFonts w:ascii="Consolas" w:hAnsi="Consolas" w:cs="Consolas"/>
+          <w:color w:val="000000"/>
+          <w:sz w:val="18"/>
+          <w:szCs w:val="18"/>
+          <w:highlight w:val="white"/>
+        </w:rPr>
+        <w:t>MemoryAddress</w:t>
+      </w:r>
+      <w:proofErr w:type="spellEnd"/>
+      <w:r>
+        <w:rPr>
+          <w:rFonts w:ascii="Consolas" w:hAnsi="Consolas" w:cs="Consolas"/>
+          <w:color w:val="000000"/>
+          <w:sz w:val="18"/>
+          <w:szCs w:val="18"/>
+          <w:highlight w:val="white"/>
+        </w:rPr>
+        <w:t xml:space="preserve"> = 0,</w:t>
       </w:r>
     </w:p>
     <w:p>
@@ -3903,8 +4848,31 @@
           <w:szCs w:val="18"/>
           <w:highlight w:val="white"/>
         </w:rPr>
-        <w:t xml:space="preserve">                MemoryValueOctal = </w:t>
-      </w:r>
+        <w:t xml:space="preserve">                </w:t>
+      </w:r>
+      <w:proofErr w:type="spellStart"/>
+      <w:r>
+        <w:rPr>
+          <w:rFonts w:ascii="Consolas" w:hAnsi="Consolas" w:cs="Consolas"/>
+          <w:color w:val="000000"/>
+          <w:sz w:val="18"/>
+          <w:szCs w:val="18"/>
+          <w:highlight w:val="white"/>
+        </w:rPr>
+        <w:t>MemoryValueOctal</w:t>
+      </w:r>
+      <w:proofErr w:type="spellEnd"/>
+      <w:r>
+        <w:rPr>
+          <w:rFonts w:ascii="Consolas" w:hAnsi="Consolas" w:cs="Consolas"/>
+          <w:color w:val="000000"/>
+          <w:sz w:val="18"/>
+          <w:szCs w:val="18"/>
+          <w:highlight w:val="white"/>
+        </w:rPr>
+        <w:t xml:space="preserve"> = </w:t>
+      </w:r>
+      <w:proofErr w:type="gramStart"/>
       <w:r>
         <w:rPr>
           <w:rFonts w:ascii="Consolas" w:hAnsi="Consolas" w:cs="Consolas"/>
@@ -3923,7 +4891,18 @@
           <w:szCs w:val="18"/>
           <w:highlight w:val="white"/>
         </w:rPr>
-        <w:t>.ToInt32(7777.ToString(), 8),</w:t>
+        <w:t>.ToInt32(</w:t>
+      </w:r>
+      <w:proofErr w:type="gramEnd"/>
+      <w:r>
+        <w:rPr>
+          <w:rFonts w:ascii="Consolas" w:hAnsi="Consolas" w:cs="Consolas"/>
+          <w:color w:val="000000"/>
+          <w:sz w:val="18"/>
+          <w:szCs w:val="18"/>
+          <w:highlight w:val="white"/>
+        </w:rPr>
+        <w:t>7777.ToString(), 8),</w:t>
       </w:r>
     </w:p>
     <w:p>
@@ -3948,7 +4927,31 @@
           <w:szCs w:val="18"/>
           <w:highlight w:val="white"/>
         </w:rPr>
-        <w:t xml:space="preserve">                pcCounter = 2,</w:t>
+        <w:t xml:space="preserve">                </w:t>
+      </w:r>
+      <w:proofErr w:type="spellStart"/>
+      <w:proofErr w:type="gramStart"/>
+      <w:r>
+        <w:rPr>
+          <w:rFonts w:ascii="Consolas" w:hAnsi="Consolas" w:cs="Consolas"/>
+          <w:color w:val="000000"/>
+          <w:sz w:val="18"/>
+          <w:szCs w:val="18"/>
+          <w:highlight w:val="white"/>
+        </w:rPr>
+        <w:t>pcCounter</w:t>
+      </w:r>
+      <w:proofErr w:type="spellEnd"/>
+      <w:proofErr w:type="gramEnd"/>
+      <w:r>
+        <w:rPr>
+          <w:rFonts w:ascii="Consolas" w:hAnsi="Consolas" w:cs="Consolas"/>
+          <w:color w:val="000000"/>
+          <w:sz w:val="18"/>
+          <w:szCs w:val="18"/>
+          <w:highlight w:val="white"/>
+        </w:rPr>
+        <w:t xml:space="preserve"> = 2,</w:t>
       </w:r>
     </w:p>
     <w:p>
@@ -3973,8 +4976,31 @@
           <w:szCs w:val="18"/>
           <w:highlight w:val="white"/>
         </w:rPr>
-        <w:t xml:space="preserve">                InstructionRegister = </w:t>
-      </w:r>
+        <w:t xml:space="preserve">                </w:t>
+      </w:r>
+      <w:proofErr w:type="spellStart"/>
+      <w:r>
+        <w:rPr>
+          <w:rFonts w:ascii="Consolas" w:hAnsi="Consolas" w:cs="Consolas"/>
+          <w:color w:val="000000"/>
+          <w:sz w:val="18"/>
+          <w:szCs w:val="18"/>
+          <w:highlight w:val="white"/>
+        </w:rPr>
+        <w:t>InstructionRegister</w:t>
+      </w:r>
+      <w:proofErr w:type="spellEnd"/>
+      <w:r>
+        <w:rPr>
+          <w:rFonts w:ascii="Consolas" w:hAnsi="Consolas" w:cs="Consolas"/>
+          <w:color w:val="000000"/>
+          <w:sz w:val="18"/>
+          <w:szCs w:val="18"/>
+          <w:highlight w:val="white"/>
+        </w:rPr>
+        <w:t xml:space="preserve"> = </w:t>
+      </w:r>
+      <w:proofErr w:type="gramStart"/>
       <w:r>
         <w:rPr>
           <w:rFonts w:ascii="Consolas" w:hAnsi="Consolas" w:cs="Consolas"/>
@@ -3993,7 +5019,18 @@
           <w:szCs w:val="18"/>
           <w:highlight w:val="white"/>
         </w:rPr>
-        <w:t>.ToInt32(7402.ToString(), 8),</w:t>
+        <w:t>.ToInt32(</w:t>
+      </w:r>
+      <w:proofErr w:type="gramEnd"/>
+      <w:r>
+        <w:rPr>
+          <w:rFonts w:ascii="Consolas" w:hAnsi="Consolas" w:cs="Consolas"/>
+          <w:color w:val="000000"/>
+          <w:sz w:val="18"/>
+          <w:szCs w:val="18"/>
+          <w:highlight w:val="white"/>
+        </w:rPr>
+        <w:t>7402.ToString(), 8),</w:t>
       </w:r>
     </w:p>
     <w:p>
@@ -4018,7 +5055,29 @@
           <w:szCs w:val="18"/>
           <w:highlight w:val="white"/>
         </w:rPr>
-        <w:t xml:space="preserve">                SetMemValue = </w:t>
+        <w:t xml:space="preserve">                </w:t>
+      </w:r>
+      <w:proofErr w:type="spellStart"/>
+      <w:r>
+        <w:rPr>
+          <w:rFonts w:ascii="Consolas" w:hAnsi="Consolas" w:cs="Consolas"/>
+          <w:color w:val="000000"/>
+          <w:sz w:val="18"/>
+          <w:szCs w:val="18"/>
+          <w:highlight w:val="white"/>
+        </w:rPr>
+        <w:t>SetMemValue</w:t>
+      </w:r>
+      <w:proofErr w:type="spellEnd"/>
+      <w:r>
+        <w:rPr>
+          <w:rFonts w:ascii="Consolas" w:hAnsi="Consolas" w:cs="Consolas"/>
+          <w:color w:val="000000"/>
+          <w:sz w:val="18"/>
+          <w:szCs w:val="18"/>
+          <w:highlight w:val="white"/>
+        </w:rPr>
+        <w:t xml:space="preserve"> = </w:t>
       </w:r>
       <w:r>
         <w:rPr>
@@ -4095,6 +5154,7 @@
         </w:rPr>
         <w:t xml:space="preserve">           </w:t>
       </w:r>
+      <w:proofErr w:type="spellStart"/>
       <w:r>
         <w:rPr>
           <w:rFonts w:ascii="Consolas" w:hAnsi="Consolas" w:cs="Consolas"/>
@@ -4105,15 +5165,38 @@
         </w:rPr>
         <w:t>IInstruction</w:t>
       </w:r>
-      <w:r>
-        <w:rPr>
-          <w:rFonts w:ascii="Consolas" w:hAnsi="Consolas" w:cs="Consolas"/>
-          <w:color w:val="000000"/>
-          <w:sz w:val="18"/>
-          <w:szCs w:val="18"/>
-          <w:highlight w:val="white"/>
-        </w:rPr>
-        <w:t xml:space="preserve"> TestAndInstruction = </w:t>
+      <w:proofErr w:type="spellEnd"/>
+      <w:r>
+        <w:rPr>
+          <w:rFonts w:ascii="Consolas" w:hAnsi="Consolas" w:cs="Consolas"/>
+          <w:color w:val="000000"/>
+          <w:sz w:val="18"/>
+          <w:szCs w:val="18"/>
+          <w:highlight w:val="white"/>
+        </w:rPr>
+        <w:t xml:space="preserve"> </w:t>
+      </w:r>
+      <w:proofErr w:type="spellStart"/>
+      <w:r>
+        <w:rPr>
+          <w:rFonts w:ascii="Consolas" w:hAnsi="Consolas" w:cs="Consolas"/>
+          <w:color w:val="000000"/>
+          <w:sz w:val="18"/>
+          <w:szCs w:val="18"/>
+          <w:highlight w:val="white"/>
+        </w:rPr>
+        <w:t>TestAndInstruction</w:t>
+      </w:r>
+      <w:proofErr w:type="spellEnd"/>
+      <w:r>
+        <w:rPr>
+          <w:rFonts w:ascii="Consolas" w:hAnsi="Consolas" w:cs="Consolas"/>
+          <w:color w:val="000000"/>
+          <w:sz w:val="18"/>
+          <w:szCs w:val="18"/>
+          <w:highlight w:val="white"/>
+        </w:rPr>
+        <w:t xml:space="preserve"> = </w:t>
       </w:r>
       <w:r>
         <w:rPr>
@@ -4135,6 +5218,8 @@
         </w:rPr>
         <w:t xml:space="preserve"> </w:t>
       </w:r>
+      <w:proofErr w:type="spellStart"/>
+      <w:proofErr w:type="gramStart"/>
       <w:r>
         <w:rPr>
           <w:rFonts w:ascii="Consolas" w:hAnsi="Consolas" w:cs="Consolas"/>
@@ -4145,15 +5230,27 @@
         </w:rPr>
         <w:t>AndInstruction</w:t>
       </w:r>
-      <w:r>
-        <w:rPr>
-          <w:rFonts w:ascii="Consolas" w:hAnsi="Consolas" w:cs="Consolas"/>
-          <w:color w:val="000000"/>
-          <w:sz w:val="18"/>
-          <w:szCs w:val="18"/>
-          <w:highlight w:val="white"/>
-        </w:rPr>
-        <w:t>();</w:t>
+      <w:proofErr w:type="spellEnd"/>
+      <w:r>
+        <w:rPr>
+          <w:rFonts w:ascii="Consolas" w:hAnsi="Consolas" w:cs="Consolas"/>
+          <w:color w:val="000000"/>
+          <w:sz w:val="18"/>
+          <w:szCs w:val="18"/>
+          <w:highlight w:val="white"/>
+        </w:rPr>
+        <w:t>(</w:t>
+      </w:r>
+      <w:proofErr w:type="gramEnd"/>
+      <w:r>
+        <w:rPr>
+          <w:rFonts w:ascii="Consolas" w:hAnsi="Consolas" w:cs="Consolas"/>
+          <w:color w:val="000000"/>
+          <w:sz w:val="18"/>
+          <w:szCs w:val="18"/>
+          <w:highlight w:val="white"/>
+        </w:rPr>
+        <w:t>);</w:t>
       </w:r>
     </w:p>
     <w:p>
@@ -4195,6 +5292,7 @@
         </w:rPr>
         <w:t xml:space="preserve">            </w:t>
       </w:r>
+      <w:proofErr w:type="spellStart"/>
       <w:r>
         <w:rPr>
           <w:rFonts w:ascii="Consolas" w:hAnsi="Consolas" w:cs="Consolas"/>
@@ -4205,15 +5303,84 @@
         </w:rPr>
         <w:t>InstructionResult</w:t>
       </w:r>
-      <w:r>
-        <w:rPr>
-          <w:rFonts w:ascii="Consolas" w:hAnsi="Consolas" w:cs="Consolas"/>
-          <w:color w:val="000000"/>
-          <w:sz w:val="18"/>
-          <w:szCs w:val="18"/>
-          <w:highlight w:val="white"/>
-        </w:rPr>
-        <w:t xml:space="preserve"> ActualResult = TestAndInstruction.ExecuteInstruction(TestItems);</w:t>
+      <w:proofErr w:type="spellEnd"/>
+      <w:r>
+        <w:rPr>
+          <w:rFonts w:ascii="Consolas" w:hAnsi="Consolas" w:cs="Consolas"/>
+          <w:color w:val="000000"/>
+          <w:sz w:val="18"/>
+          <w:szCs w:val="18"/>
+          <w:highlight w:val="white"/>
+        </w:rPr>
+        <w:t xml:space="preserve"> </w:t>
+      </w:r>
+      <w:proofErr w:type="spellStart"/>
+      <w:r>
+        <w:rPr>
+          <w:rFonts w:ascii="Consolas" w:hAnsi="Consolas" w:cs="Consolas"/>
+          <w:color w:val="000000"/>
+          <w:sz w:val="18"/>
+          <w:szCs w:val="18"/>
+          <w:highlight w:val="white"/>
+        </w:rPr>
+        <w:t>ActualResult</w:t>
+      </w:r>
+      <w:proofErr w:type="spellEnd"/>
+      <w:r>
+        <w:rPr>
+          <w:rFonts w:ascii="Consolas" w:hAnsi="Consolas" w:cs="Consolas"/>
+          <w:color w:val="000000"/>
+          <w:sz w:val="18"/>
+          <w:szCs w:val="18"/>
+          <w:highlight w:val="white"/>
+        </w:rPr>
+        <w:t xml:space="preserve"> = </w:t>
+      </w:r>
+      <w:proofErr w:type="spellStart"/>
+      <w:proofErr w:type="gramStart"/>
+      <w:r>
+        <w:rPr>
+          <w:rFonts w:ascii="Consolas" w:hAnsi="Consolas" w:cs="Consolas"/>
+          <w:color w:val="000000"/>
+          <w:sz w:val="18"/>
+          <w:szCs w:val="18"/>
+          <w:highlight w:val="white"/>
+        </w:rPr>
+        <w:t>TestAndInstruction.ExecuteInstruction</w:t>
+      </w:r>
+      <w:proofErr w:type="spellEnd"/>
+      <w:r>
+        <w:rPr>
+          <w:rFonts w:ascii="Consolas" w:hAnsi="Consolas" w:cs="Consolas"/>
+          <w:color w:val="000000"/>
+          <w:sz w:val="18"/>
+          <w:szCs w:val="18"/>
+          <w:highlight w:val="white"/>
+        </w:rPr>
+        <w:t>(</w:t>
+      </w:r>
+      <w:proofErr w:type="spellStart"/>
+      <w:proofErr w:type="gramEnd"/>
+      <w:r>
+        <w:rPr>
+          <w:rFonts w:ascii="Consolas" w:hAnsi="Consolas" w:cs="Consolas"/>
+          <w:color w:val="000000"/>
+          <w:sz w:val="18"/>
+          <w:szCs w:val="18"/>
+          <w:highlight w:val="white"/>
+        </w:rPr>
+        <w:t>TestItems</w:t>
+      </w:r>
+      <w:proofErr w:type="spellEnd"/>
+      <w:r>
+        <w:rPr>
+          <w:rFonts w:ascii="Consolas" w:hAnsi="Consolas" w:cs="Consolas"/>
+          <w:color w:val="000000"/>
+          <w:sz w:val="18"/>
+          <w:szCs w:val="18"/>
+          <w:highlight w:val="white"/>
+        </w:rPr>
+        <w:t>);</w:t>
       </w:r>
     </w:p>
     <w:p>
@@ -4270,6 +5437,8 @@
         </w:rPr>
         <w:t xml:space="preserve">            </w:t>
       </w:r>
+      <w:proofErr w:type="spellStart"/>
+      <w:proofErr w:type="gramStart"/>
       <w:r>
         <w:rPr>
           <w:rFonts w:ascii="Consolas" w:hAnsi="Consolas" w:cs="Consolas"/>
@@ -4288,7 +5457,63 @@
           <w:szCs w:val="18"/>
           <w:highlight w:val="white"/>
         </w:rPr>
-        <w:t>.AreEqual(ExpectedItems.accumulatorOctal, ActualResult.accumulatorOctal);</w:t>
+        <w:t>.AreEqual</w:t>
+      </w:r>
+      <w:proofErr w:type="spellEnd"/>
+      <w:r>
+        <w:rPr>
+          <w:rFonts w:ascii="Consolas" w:hAnsi="Consolas" w:cs="Consolas"/>
+          <w:color w:val="000000"/>
+          <w:sz w:val="18"/>
+          <w:szCs w:val="18"/>
+          <w:highlight w:val="white"/>
+        </w:rPr>
+        <w:t>(</w:t>
+      </w:r>
+      <w:proofErr w:type="spellStart"/>
+      <w:proofErr w:type="gramEnd"/>
+      <w:r>
+        <w:rPr>
+          <w:rFonts w:ascii="Consolas" w:hAnsi="Consolas" w:cs="Consolas"/>
+          <w:color w:val="000000"/>
+          <w:sz w:val="18"/>
+          <w:szCs w:val="18"/>
+          <w:highlight w:val="white"/>
+        </w:rPr>
+        <w:t>ExpectedItems.accumulatorOctal</w:t>
+      </w:r>
+      <w:proofErr w:type="spellEnd"/>
+      <w:r>
+        <w:rPr>
+          <w:rFonts w:ascii="Consolas" w:hAnsi="Consolas" w:cs="Consolas"/>
+          <w:color w:val="000000"/>
+          <w:sz w:val="18"/>
+          <w:szCs w:val="18"/>
+          <w:highlight w:val="white"/>
+        </w:rPr>
+        <w:t xml:space="preserve">, </w:t>
+      </w:r>
+      <w:proofErr w:type="spellStart"/>
+      <w:r>
+        <w:rPr>
+          <w:rFonts w:ascii="Consolas" w:hAnsi="Consolas" w:cs="Consolas"/>
+          <w:color w:val="000000"/>
+          <w:sz w:val="18"/>
+          <w:szCs w:val="18"/>
+          <w:highlight w:val="white"/>
+        </w:rPr>
+        <w:t>ActualResult.accumulatorOctal</w:t>
+      </w:r>
+      <w:proofErr w:type="spellEnd"/>
+      <w:r>
+        <w:rPr>
+          <w:rFonts w:ascii="Consolas" w:hAnsi="Consolas" w:cs="Consolas"/>
+          <w:color w:val="000000"/>
+          <w:sz w:val="18"/>
+          <w:szCs w:val="18"/>
+          <w:highlight w:val="white"/>
+        </w:rPr>
+        <w:t>);</w:t>
       </w:r>
     </w:p>
     <w:p>
@@ -4315,6 +5540,8 @@
         </w:rPr>
         <w:t xml:space="preserve">            </w:t>
       </w:r>
+      <w:proofErr w:type="spellStart"/>
+      <w:proofErr w:type="gramStart"/>
       <w:r>
         <w:rPr>
           <w:rFonts w:ascii="Consolas" w:hAnsi="Consolas" w:cs="Consolas"/>
@@ -4333,7 +5560,63 @@
           <w:szCs w:val="18"/>
           <w:highlight w:val="white"/>
         </w:rPr>
-        <w:t>.AreEqual(ExpectedItems.LinkBit, ActualResult.LinkBit);</w:t>
+        <w:t>.AreEqual</w:t>
+      </w:r>
+      <w:proofErr w:type="spellEnd"/>
+      <w:r>
+        <w:rPr>
+          <w:rFonts w:ascii="Consolas" w:hAnsi="Consolas" w:cs="Consolas"/>
+          <w:color w:val="000000"/>
+          <w:sz w:val="18"/>
+          <w:szCs w:val="18"/>
+          <w:highlight w:val="white"/>
+        </w:rPr>
+        <w:t>(</w:t>
+      </w:r>
+      <w:proofErr w:type="spellStart"/>
+      <w:proofErr w:type="gramEnd"/>
+      <w:r>
+        <w:rPr>
+          <w:rFonts w:ascii="Consolas" w:hAnsi="Consolas" w:cs="Consolas"/>
+          <w:color w:val="000000"/>
+          <w:sz w:val="18"/>
+          <w:szCs w:val="18"/>
+          <w:highlight w:val="white"/>
+        </w:rPr>
+        <w:t>ExpectedItems.LinkBit</w:t>
+      </w:r>
+      <w:proofErr w:type="spellEnd"/>
+      <w:r>
+        <w:rPr>
+          <w:rFonts w:ascii="Consolas" w:hAnsi="Consolas" w:cs="Consolas"/>
+          <w:color w:val="000000"/>
+          <w:sz w:val="18"/>
+          <w:szCs w:val="18"/>
+          <w:highlight w:val="white"/>
+        </w:rPr>
+        <w:t xml:space="preserve">, </w:t>
+      </w:r>
+      <w:proofErr w:type="spellStart"/>
+      <w:r>
+        <w:rPr>
+          <w:rFonts w:ascii="Consolas" w:hAnsi="Consolas" w:cs="Consolas"/>
+          <w:color w:val="000000"/>
+          <w:sz w:val="18"/>
+          <w:szCs w:val="18"/>
+          <w:highlight w:val="white"/>
+        </w:rPr>
+        <w:t>ActualResult.LinkBit</w:t>
+      </w:r>
+      <w:proofErr w:type="spellEnd"/>
+      <w:r>
+        <w:rPr>
+          <w:rFonts w:ascii="Consolas" w:hAnsi="Consolas" w:cs="Consolas"/>
+          <w:color w:val="000000"/>
+          <w:sz w:val="18"/>
+          <w:szCs w:val="18"/>
+          <w:highlight w:val="white"/>
+        </w:rPr>
+        <w:t>);</w:t>
       </w:r>
     </w:p>
     <w:p>
@@ -4360,6 +5643,8 @@
         </w:rPr>
         <w:t xml:space="preserve">            </w:t>
       </w:r>
+      <w:proofErr w:type="spellStart"/>
+      <w:proofErr w:type="gramStart"/>
       <w:r>
         <w:rPr>
           <w:rFonts w:ascii="Consolas" w:hAnsi="Consolas" w:cs="Consolas"/>
@@ -4378,7 +5663,63 @@
           <w:szCs w:val="18"/>
           <w:highlight w:val="white"/>
         </w:rPr>
-        <w:t>.AreEqual(ExpectedItems.MemoryAddress, ActualResult.MemoryAddress);</w:t>
+        <w:t>.AreEqual</w:t>
+      </w:r>
+      <w:proofErr w:type="spellEnd"/>
+      <w:r>
+        <w:rPr>
+          <w:rFonts w:ascii="Consolas" w:hAnsi="Consolas" w:cs="Consolas"/>
+          <w:color w:val="000000"/>
+          <w:sz w:val="18"/>
+          <w:szCs w:val="18"/>
+          <w:highlight w:val="white"/>
+        </w:rPr>
+        <w:t>(</w:t>
+      </w:r>
+      <w:proofErr w:type="spellStart"/>
+      <w:proofErr w:type="gramEnd"/>
+      <w:r>
+        <w:rPr>
+          <w:rFonts w:ascii="Consolas" w:hAnsi="Consolas" w:cs="Consolas"/>
+          <w:color w:val="000000"/>
+          <w:sz w:val="18"/>
+          <w:szCs w:val="18"/>
+          <w:highlight w:val="white"/>
+        </w:rPr>
+        <w:t>ExpectedItems.MemoryAddress</w:t>
+      </w:r>
+      <w:proofErr w:type="spellEnd"/>
+      <w:r>
+        <w:rPr>
+          <w:rFonts w:ascii="Consolas" w:hAnsi="Consolas" w:cs="Consolas"/>
+          <w:color w:val="000000"/>
+          <w:sz w:val="18"/>
+          <w:szCs w:val="18"/>
+          <w:highlight w:val="white"/>
+        </w:rPr>
+        <w:t xml:space="preserve">, </w:t>
+      </w:r>
+      <w:proofErr w:type="spellStart"/>
+      <w:r>
+        <w:rPr>
+          <w:rFonts w:ascii="Consolas" w:hAnsi="Consolas" w:cs="Consolas"/>
+          <w:color w:val="000000"/>
+          <w:sz w:val="18"/>
+          <w:szCs w:val="18"/>
+          <w:highlight w:val="white"/>
+        </w:rPr>
+        <w:t>ActualResult.MemoryAddress</w:t>
+      </w:r>
+      <w:proofErr w:type="spellEnd"/>
+      <w:r>
+        <w:rPr>
+          <w:rFonts w:ascii="Consolas" w:hAnsi="Consolas" w:cs="Consolas"/>
+          <w:color w:val="000000"/>
+          <w:sz w:val="18"/>
+          <w:szCs w:val="18"/>
+          <w:highlight w:val="white"/>
+        </w:rPr>
+        <w:t>);</w:t>
       </w:r>
     </w:p>
     <w:p>
@@ -4405,6 +5746,8 @@
         </w:rPr>
         <w:t xml:space="preserve">            </w:t>
       </w:r>
+      <w:proofErr w:type="spellStart"/>
+      <w:proofErr w:type="gramStart"/>
       <w:r>
         <w:rPr>
           <w:rFonts w:ascii="Consolas" w:hAnsi="Consolas" w:cs="Consolas"/>
@@ -4423,7 +5766,63 @@
           <w:szCs w:val="18"/>
           <w:highlight w:val="white"/>
         </w:rPr>
-        <w:t>.AreEqual(ExpectedItems.MemoryValueOctal, ActualResult.MemoryValueOctal);</w:t>
+        <w:t>.AreEqual</w:t>
+      </w:r>
+      <w:proofErr w:type="spellEnd"/>
+      <w:r>
+        <w:rPr>
+          <w:rFonts w:ascii="Consolas" w:hAnsi="Consolas" w:cs="Consolas"/>
+          <w:color w:val="000000"/>
+          <w:sz w:val="18"/>
+          <w:szCs w:val="18"/>
+          <w:highlight w:val="white"/>
+        </w:rPr>
+        <w:t>(</w:t>
+      </w:r>
+      <w:proofErr w:type="spellStart"/>
+      <w:proofErr w:type="gramEnd"/>
+      <w:r>
+        <w:rPr>
+          <w:rFonts w:ascii="Consolas" w:hAnsi="Consolas" w:cs="Consolas"/>
+          <w:color w:val="000000"/>
+          <w:sz w:val="18"/>
+          <w:szCs w:val="18"/>
+          <w:highlight w:val="white"/>
+        </w:rPr>
+        <w:t>ExpectedItems.MemoryValueOctal</w:t>
+      </w:r>
+      <w:proofErr w:type="spellEnd"/>
+      <w:r>
+        <w:rPr>
+          <w:rFonts w:ascii="Consolas" w:hAnsi="Consolas" w:cs="Consolas"/>
+          <w:color w:val="000000"/>
+          <w:sz w:val="18"/>
+          <w:szCs w:val="18"/>
+          <w:highlight w:val="white"/>
+        </w:rPr>
+        <w:t xml:space="preserve">, </w:t>
+      </w:r>
+      <w:proofErr w:type="spellStart"/>
+      <w:r>
+        <w:rPr>
+          <w:rFonts w:ascii="Consolas" w:hAnsi="Consolas" w:cs="Consolas"/>
+          <w:color w:val="000000"/>
+          <w:sz w:val="18"/>
+          <w:szCs w:val="18"/>
+          <w:highlight w:val="white"/>
+        </w:rPr>
+        <w:t>ActualResult.MemoryValueOctal</w:t>
+      </w:r>
+      <w:proofErr w:type="spellEnd"/>
+      <w:r>
+        <w:rPr>
+          <w:rFonts w:ascii="Consolas" w:hAnsi="Consolas" w:cs="Consolas"/>
+          <w:color w:val="000000"/>
+          <w:sz w:val="18"/>
+          <w:szCs w:val="18"/>
+          <w:highlight w:val="white"/>
+        </w:rPr>
+        <w:t>);</w:t>
       </w:r>
     </w:p>
     <w:p>
@@ -4450,6 +5849,8 @@
         </w:rPr>
         <w:t xml:space="preserve">            </w:t>
       </w:r>
+      <w:proofErr w:type="spellStart"/>
+      <w:proofErr w:type="gramStart"/>
       <w:r>
         <w:rPr>
           <w:rFonts w:ascii="Consolas" w:hAnsi="Consolas" w:cs="Consolas"/>
@@ -4468,7 +5869,63 @@
           <w:szCs w:val="18"/>
           <w:highlight w:val="white"/>
         </w:rPr>
-        <w:t>.AreEqual(ExpectedItems.pcCounter, ActualResult.pcCounter);</w:t>
+        <w:t>.AreEqual</w:t>
+      </w:r>
+      <w:proofErr w:type="spellEnd"/>
+      <w:r>
+        <w:rPr>
+          <w:rFonts w:ascii="Consolas" w:hAnsi="Consolas" w:cs="Consolas"/>
+          <w:color w:val="000000"/>
+          <w:sz w:val="18"/>
+          <w:szCs w:val="18"/>
+          <w:highlight w:val="white"/>
+        </w:rPr>
+        <w:t>(</w:t>
+      </w:r>
+      <w:proofErr w:type="spellStart"/>
+      <w:proofErr w:type="gramEnd"/>
+      <w:r>
+        <w:rPr>
+          <w:rFonts w:ascii="Consolas" w:hAnsi="Consolas" w:cs="Consolas"/>
+          <w:color w:val="000000"/>
+          <w:sz w:val="18"/>
+          <w:szCs w:val="18"/>
+          <w:highlight w:val="white"/>
+        </w:rPr>
+        <w:t>ExpectedItems.pcCounter</w:t>
+      </w:r>
+      <w:proofErr w:type="spellEnd"/>
+      <w:r>
+        <w:rPr>
+          <w:rFonts w:ascii="Consolas" w:hAnsi="Consolas" w:cs="Consolas"/>
+          <w:color w:val="000000"/>
+          <w:sz w:val="18"/>
+          <w:szCs w:val="18"/>
+          <w:highlight w:val="white"/>
+        </w:rPr>
+        <w:t xml:space="preserve">, </w:t>
+      </w:r>
+      <w:proofErr w:type="spellStart"/>
+      <w:r>
+        <w:rPr>
+          <w:rFonts w:ascii="Consolas" w:hAnsi="Consolas" w:cs="Consolas"/>
+          <w:color w:val="000000"/>
+          <w:sz w:val="18"/>
+          <w:szCs w:val="18"/>
+          <w:highlight w:val="white"/>
+        </w:rPr>
+        <w:t>ActualResult.pcCounter</w:t>
+      </w:r>
+      <w:proofErr w:type="spellEnd"/>
+      <w:r>
+        <w:rPr>
+          <w:rFonts w:ascii="Consolas" w:hAnsi="Consolas" w:cs="Consolas"/>
+          <w:color w:val="000000"/>
+          <w:sz w:val="18"/>
+          <w:szCs w:val="18"/>
+          <w:highlight w:val="white"/>
+        </w:rPr>
+        <w:t>);</w:t>
       </w:r>
     </w:p>
     <w:p>
@@ -4496,6 +5953,8 @@
         </w:rPr>
         <w:t xml:space="preserve">     </w:t>
       </w:r>
+      <w:proofErr w:type="spellStart"/>
+      <w:proofErr w:type="gramStart"/>
       <w:r>
         <w:rPr>
           <w:rFonts w:ascii="Consolas" w:hAnsi="Consolas" w:cs="Consolas"/>
@@ -4514,7 +5973,41 @@
           <w:szCs w:val="18"/>
           <w:highlight w:val="white"/>
         </w:rPr>
-        <w:t xml:space="preserve">.AreEqual(ExpectedItems.InstructionRegister, </w:t>
+        <w:t>.AreEqual</w:t>
+      </w:r>
+      <w:proofErr w:type="spellEnd"/>
+      <w:r>
+        <w:rPr>
+          <w:rFonts w:ascii="Consolas" w:hAnsi="Consolas" w:cs="Consolas"/>
+          <w:color w:val="000000"/>
+          <w:sz w:val="18"/>
+          <w:szCs w:val="18"/>
+          <w:highlight w:val="white"/>
+        </w:rPr>
+        <w:t>(</w:t>
+      </w:r>
+      <w:proofErr w:type="spellStart"/>
+      <w:proofErr w:type="gramEnd"/>
+      <w:r>
+        <w:rPr>
+          <w:rFonts w:ascii="Consolas" w:hAnsi="Consolas" w:cs="Consolas"/>
+          <w:color w:val="000000"/>
+          <w:sz w:val="18"/>
+          <w:szCs w:val="18"/>
+          <w:highlight w:val="white"/>
+        </w:rPr>
+        <w:t>ExpectedItems.InstructionRegister</w:t>
+      </w:r>
+      <w:proofErr w:type="spellEnd"/>
+      <w:r>
+        <w:rPr>
+          <w:rFonts w:ascii="Consolas" w:hAnsi="Consolas" w:cs="Consolas"/>
+          <w:color w:val="000000"/>
+          <w:sz w:val="18"/>
+          <w:szCs w:val="18"/>
+          <w:highlight w:val="white"/>
+        </w:rPr>
+        <w:t xml:space="preserve">, </w:t>
       </w:r>
       <w:r>
         <w:rPr>
@@ -4582,15 +6075,27 @@
         </w:rPr>
         <w:tab/>
       </w:r>
-      <w:r>
-        <w:rPr>
-          <w:rFonts w:ascii="Consolas" w:hAnsi="Consolas" w:cs="Consolas"/>
-          <w:color w:val="000000"/>
-          <w:sz w:val="18"/>
-          <w:szCs w:val="18"/>
-          <w:highlight w:val="white"/>
-        </w:rPr>
-        <w:t>ActualResult.InstructionRegister);</w:t>
+      <w:proofErr w:type="spellStart"/>
+      <w:r>
+        <w:rPr>
+          <w:rFonts w:ascii="Consolas" w:hAnsi="Consolas" w:cs="Consolas"/>
+          <w:color w:val="000000"/>
+          <w:sz w:val="18"/>
+          <w:szCs w:val="18"/>
+          <w:highlight w:val="white"/>
+        </w:rPr>
+        <w:t>ActualResult.InstructionRegister</w:t>
+      </w:r>
+      <w:proofErr w:type="spellEnd"/>
+      <w:r>
+        <w:rPr>
+          <w:rFonts w:ascii="Consolas" w:hAnsi="Consolas" w:cs="Consolas"/>
+          <w:color w:val="000000"/>
+          <w:sz w:val="18"/>
+          <w:szCs w:val="18"/>
+          <w:highlight w:val="white"/>
+        </w:rPr>
+        <w:t>);</w:t>
       </w:r>
     </w:p>
     <w:p>
@@ -4617,6 +6122,8 @@
         </w:rPr>
         <w:t xml:space="preserve">            </w:t>
       </w:r>
+      <w:proofErr w:type="spellStart"/>
+      <w:proofErr w:type="gramStart"/>
       <w:r>
         <w:rPr>
           <w:rFonts w:ascii="Consolas" w:hAnsi="Consolas" w:cs="Consolas"/>
@@ -4635,7 +6142,63 @@
           <w:szCs w:val="18"/>
           <w:highlight w:val="white"/>
         </w:rPr>
-        <w:t>.AreEqual(ExpectedItems.SetMemValue, ActualResult.SetMemValue);</w:t>
+        <w:t>.AreEqual</w:t>
+      </w:r>
+      <w:proofErr w:type="spellEnd"/>
+      <w:r>
+        <w:rPr>
+          <w:rFonts w:ascii="Consolas" w:hAnsi="Consolas" w:cs="Consolas"/>
+          <w:color w:val="000000"/>
+          <w:sz w:val="18"/>
+          <w:szCs w:val="18"/>
+          <w:highlight w:val="white"/>
+        </w:rPr>
+        <w:t>(</w:t>
+      </w:r>
+      <w:proofErr w:type="spellStart"/>
+      <w:proofErr w:type="gramEnd"/>
+      <w:r>
+        <w:rPr>
+          <w:rFonts w:ascii="Consolas" w:hAnsi="Consolas" w:cs="Consolas"/>
+          <w:color w:val="000000"/>
+          <w:sz w:val="18"/>
+          <w:szCs w:val="18"/>
+          <w:highlight w:val="white"/>
+        </w:rPr>
+        <w:t>ExpectedItems.SetMemValue</w:t>
+      </w:r>
+      <w:proofErr w:type="spellEnd"/>
+      <w:r>
+        <w:rPr>
+          <w:rFonts w:ascii="Consolas" w:hAnsi="Consolas" w:cs="Consolas"/>
+          <w:color w:val="000000"/>
+          <w:sz w:val="18"/>
+          <w:szCs w:val="18"/>
+          <w:highlight w:val="white"/>
+        </w:rPr>
+        <w:t xml:space="preserve">, </w:t>
+      </w:r>
+      <w:proofErr w:type="spellStart"/>
+      <w:r>
+        <w:rPr>
+          <w:rFonts w:ascii="Consolas" w:hAnsi="Consolas" w:cs="Consolas"/>
+          <w:color w:val="000000"/>
+          <w:sz w:val="18"/>
+          <w:szCs w:val="18"/>
+          <w:highlight w:val="white"/>
+        </w:rPr>
+        <w:t>ActualResult.SetMemValue</w:t>
+      </w:r>
+      <w:proofErr w:type="spellEnd"/>
+      <w:r>
+        <w:rPr>
+          <w:rFonts w:ascii="Consolas" w:hAnsi="Consolas" w:cs="Consolas"/>
+          <w:color w:val="000000"/>
+          <w:sz w:val="18"/>
+          <w:szCs w:val="18"/>
+          <w:highlight w:val="white"/>
+        </w:rPr>
+        <w:t>);</w:t>
       </w:r>
     </w:p>
     <w:p>
@@ -4717,6 +6280,7 @@
         </w:rPr>
         <w:t xml:space="preserve">        [</w:t>
       </w:r>
+      <w:proofErr w:type="spellStart"/>
       <w:r>
         <w:rPr>
           <w:rFonts w:ascii="Consolas" w:hAnsi="Consolas" w:cs="Consolas"/>
@@ -4727,6 +6291,7 @@
         </w:rPr>
         <w:t>TestMethod</w:t>
       </w:r>
+      <w:proofErr w:type="spellEnd"/>
       <w:r>
         <w:rPr>
           <w:rFonts w:ascii="Consolas" w:hAnsi="Consolas" w:cs="Consolas"/>
@@ -4762,6 +6327,7 @@
         </w:rPr>
         <w:t xml:space="preserve">        </w:t>
       </w:r>
+      <w:proofErr w:type="gramStart"/>
       <w:r>
         <w:rPr>
           <w:rFonts w:ascii="Consolas" w:hAnsi="Consolas" w:cs="Consolas"/>
@@ -4772,6 +6338,7 @@
         </w:rPr>
         <w:t>public</w:t>
       </w:r>
+      <w:proofErr w:type="gramEnd"/>
       <w:r>
         <w:rPr>
           <w:rFonts w:ascii="Consolas" w:hAnsi="Consolas" w:cs="Consolas"/>
@@ -4800,7 +6367,29 @@
           <w:szCs w:val="18"/>
           <w:highlight w:val="white"/>
         </w:rPr>
-        <w:t xml:space="preserve"> TestAndOperation()</w:t>
+        <w:t xml:space="preserve"> </w:t>
+      </w:r>
+      <w:proofErr w:type="spellStart"/>
+      <w:r>
+        <w:rPr>
+          <w:rFonts w:ascii="Consolas" w:hAnsi="Consolas" w:cs="Consolas"/>
+          <w:color w:val="000000"/>
+          <w:sz w:val="18"/>
+          <w:szCs w:val="18"/>
+          <w:highlight w:val="white"/>
+        </w:rPr>
+        <w:t>TestAndOperation</w:t>
+      </w:r>
+      <w:proofErr w:type="spellEnd"/>
+      <w:r>
+        <w:rPr>
+          <w:rFonts w:ascii="Consolas" w:hAnsi="Consolas" w:cs="Consolas"/>
+          <w:color w:val="000000"/>
+          <w:sz w:val="18"/>
+          <w:szCs w:val="18"/>
+          <w:highlight w:val="white"/>
+        </w:rPr>
+        <w:t>()</w:t>
       </w:r>
     </w:p>
     <w:p>
@@ -4860,7 +6449,29 @@
           <w:szCs w:val="18"/>
           <w:highlight w:val="white"/>
         </w:rPr>
-        <w:t>//First is test 0 anded with 0 - need to initialize the instruction items for the first time</w:t>
+        <w:t xml:space="preserve">//First is test 0 </w:t>
+      </w:r>
+      <w:proofErr w:type="spellStart"/>
+      <w:r>
+        <w:rPr>
+          <w:rFonts w:ascii="Consolas" w:hAnsi="Consolas" w:cs="Consolas"/>
+          <w:color w:val="008000"/>
+          <w:sz w:val="18"/>
+          <w:szCs w:val="18"/>
+          <w:highlight w:val="white"/>
+        </w:rPr>
+        <w:t>anded</w:t>
+      </w:r>
+      <w:proofErr w:type="spellEnd"/>
+      <w:r>
+        <w:rPr>
+          <w:rFonts w:ascii="Consolas" w:hAnsi="Consolas" w:cs="Consolas"/>
+          <w:color w:val="008000"/>
+          <w:sz w:val="18"/>
+          <w:szCs w:val="18"/>
+          <w:highlight w:val="white"/>
+        </w:rPr>
+        <w:t xml:space="preserve"> with 0 - need to initialize the instruction items for the first time</w:t>
       </w:r>
     </w:p>
     <w:p>
@@ -4887,6 +6498,7 @@
         </w:rPr>
         <w:t xml:space="preserve">            </w:t>
       </w:r>
+      <w:proofErr w:type="spellStart"/>
       <w:r>
         <w:rPr>
           <w:rFonts w:ascii="Consolas" w:hAnsi="Consolas" w:cs="Consolas"/>
@@ -4897,15 +6509,38 @@
         </w:rPr>
         <w:t>InstructionItems</w:t>
       </w:r>
-      <w:r>
-        <w:rPr>
-          <w:rFonts w:ascii="Consolas" w:hAnsi="Consolas" w:cs="Consolas"/>
-          <w:color w:val="000000"/>
-          <w:sz w:val="18"/>
-          <w:szCs w:val="18"/>
-          <w:highlight w:val="white"/>
-        </w:rPr>
-        <w:t xml:space="preserve"> TestItems = </w:t>
+      <w:proofErr w:type="spellEnd"/>
+      <w:r>
+        <w:rPr>
+          <w:rFonts w:ascii="Consolas" w:hAnsi="Consolas" w:cs="Consolas"/>
+          <w:color w:val="000000"/>
+          <w:sz w:val="18"/>
+          <w:szCs w:val="18"/>
+          <w:highlight w:val="white"/>
+        </w:rPr>
+        <w:t xml:space="preserve"> </w:t>
+      </w:r>
+      <w:proofErr w:type="spellStart"/>
+      <w:r>
+        <w:rPr>
+          <w:rFonts w:ascii="Consolas" w:hAnsi="Consolas" w:cs="Consolas"/>
+          <w:color w:val="000000"/>
+          <w:sz w:val="18"/>
+          <w:szCs w:val="18"/>
+          <w:highlight w:val="white"/>
+        </w:rPr>
+        <w:t>TestItems</w:t>
+      </w:r>
+      <w:proofErr w:type="spellEnd"/>
+      <w:r>
+        <w:rPr>
+          <w:rFonts w:ascii="Consolas" w:hAnsi="Consolas" w:cs="Consolas"/>
+          <w:color w:val="000000"/>
+          <w:sz w:val="18"/>
+          <w:szCs w:val="18"/>
+          <w:highlight w:val="white"/>
+        </w:rPr>
+        <w:t xml:space="preserve"> = </w:t>
       </w:r>
       <w:r>
         <w:rPr>
@@ -4927,6 +6562,8 @@
         </w:rPr>
         <w:t xml:space="preserve"> </w:t>
       </w:r>
+      <w:proofErr w:type="spellStart"/>
+      <w:proofErr w:type="gramStart"/>
       <w:r>
         <w:rPr>
           <w:rFonts w:ascii="Consolas" w:hAnsi="Consolas" w:cs="Consolas"/>
@@ -4937,6 +6574,7 @@
         </w:rPr>
         <w:t>InstructionItems</w:t>
       </w:r>
+      <w:proofErr w:type="spellEnd"/>
       <w:r>
         <w:rPr>
           <w:rFonts w:ascii="Consolas" w:hAnsi="Consolas" w:cs="Consolas"/>
@@ -4947,6 +6585,7 @@
         </w:rPr>
         <w:t>()</w:t>
       </w:r>
+      <w:proofErr w:type="gramEnd"/>
     </w:p>
     <w:p>
       <w:pPr>
@@ -4995,7 +6634,31 @@
           <w:szCs w:val="18"/>
           <w:highlight w:val="white"/>
         </w:rPr>
-        <w:t xml:space="preserve">                accumulatorOctal =0000,</w:t>
+        <w:t xml:space="preserve">                </w:t>
+      </w:r>
+      <w:proofErr w:type="spellStart"/>
+      <w:proofErr w:type="gramStart"/>
+      <w:r>
+        <w:rPr>
+          <w:rFonts w:ascii="Consolas" w:hAnsi="Consolas" w:cs="Consolas"/>
+          <w:color w:val="000000"/>
+          <w:sz w:val="18"/>
+          <w:szCs w:val="18"/>
+          <w:highlight w:val="white"/>
+        </w:rPr>
+        <w:t>accumulatorOctal</w:t>
+      </w:r>
+      <w:proofErr w:type="spellEnd"/>
+      <w:proofErr w:type="gramEnd"/>
+      <w:r>
+        <w:rPr>
+          <w:rFonts w:ascii="Consolas" w:hAnsi="Consolas" w:cs="Consolas"/>
+          <w:color w:val="000000"/>
+          <w:sz w:val="18"/>
+          <w:szCs w:val="18"/>
+          <w:highlight w:val="white"/>
+        </w:rPr>
+        <w:t xml:space="preserve"> =0000,</w:t>
       </w:r>
     </w:p>
     <w:p>
@@ -5020,7 +6683,29 @@
           <w:szCs w:val="18"/>
           <w:highlight w:val="white"/>
         </w:rPr>
-        <w:t xml:space="preserve">                LinkBit = </w:t>
+        <w:t xml:space="preserve">                </w:t>
+      </w:r>
+      <w:proofErr w:type="spellStart"/>
+      <w:r>
+        <w:rPr>
+          <w:rFonts w:ascii="Consolas" w:hAnsi="Consolas" w:cs="Consolas"/>
+          <w:color w:val="000000"/>
+          <w:sz w:val="18"/>
+          <w:szCs w:val="18"/>
+          <w:highlight w:val="white"/>
+        </w:rPr>
+        <w:t>LinkBit</w:t>
+      </w:r>
+      <w:proofErr w:type="spellEnd"/>
+      <w:r>
+        <w:rPr>
+          <w:rFonts w:ascii="Consolas" w:hAnsi="Consolas" w:cs="Consolas"/>
+          <w:color w:val="000000"/>
+          <w:sz w:val="18"/>
+          <w:szCs w:val="18"/>
+          <w:highlight w:val="white"/>
+        </w:rPr>
+        <w:t xml:space="preserve"> = </w:t>
       </w:r>
       <w:r>
         <w:rPr>
@@ -5065,7 +6750,29 @@
           <w:szCs w:val="18"/>
           <w:highlight w:val="white"/>
         </w:rPr>
-        <w:t xml:space="preserve">                MemoryAddress = 0,</w:t>
+        <w:t xml:space="preserve">                </w:t>
+      </w:r>
+      <w:proofErr w:type="spellStart"/>
+      <w:r>
+        <w:rPr>
+          <w:rFonts w:ascii="Consolas" w:hAnsi="Consolas" w:cs="Consolas"/>
+          <w:color w:val="000000"/>
+          <w:sz w:val="18"/>
+          <w:szCs w:val="18"/>
+          <w:highlight w:val="white"/>
+        </w:rPr>
+        <w:t>MemoryAddress</w:t>
+      </w:r>
+      <w:proofErr w:type="spellEnd"/>
+      <w:r>
+        <w:rPr>
+          <w:rFonts w:ascii="Consolas" w:hAnsi="Consolas" w:cs="Consolas"/>
+          <w:color w:val="000000"/>
+          <w:sz w:val="18"/>
+          <w:szCs w:val="18"/>
+          <w:highlight w:val="white"/>
+        </w:rPr>
+        <w:t xml:space="preserve"> = 0,</w:t>
       </w:r>
     </w:p>
     <w:p>
@@ -5115,7 +6822,29 @@
           <w:szCs w:val="18"/>
           <w:highlight w:val="white"/>
         </w:rPr>
-        <w:t xml:space="preserve">                MemoryValueOctal = 0000,</w:t>
+        <w:t xml:space="preserve">                </w:t>
+      </w:r>
+      <w:proofErr w:type="spellStart"/>
+      <w:r>
+        <w:rPr>
+          <w:rFonts w:ascii="Consolas" w:hAnsi="Consolas" w:cs="Consolas"/>
+          <w:color w:val="000000"/>
+          <w:sz w:val="18"/>
+          <w:szCs w:val="18"/>
+          <w:highlight w:val="white"/>
+        </w:rPr>
+        <w:t>MemoryValueOctal</w:t>
+      </w:r>
+      <w:proofErr w:type="spellEnd"/>
+      <w:r>
+        <w:rPr>
+          <w:rFonts w:ascii="Consolas" w:hAnsi="Consolas" w:cs="Consolas"/>
+          <w:color w:val="000000"/>
+          <w:sz w:val="18"/>
+          <w:szCs w:val="18"/>
+          <w:highlight w:val="white"/>
+        </w:rPr>
+        <w:t xml:space="preserve"> = 0000,</w:t>
       </w:r>
     </w:p>
     <w:p>
@@ -5140,7 +6869,31 @@
           <w:szCs w:val="18"/>
           <w:highlight w:val="white"/>
         </w:rPr>
-        <w:t xml:space="preserve">                pcCounter = 5649,</w:t>
+        <w:t xml:space="preserve">                </w:t>
+      </w:r>
+      <w:proofErr w:type="spellStart"/>
+      <w:proofErr w:type="gramStart"/>
+      <w:r>
+        <w:rPr>
+          <w:rFonts w:ascii="Consolas" w:hAnsi="Consolas" w:cs="Consolas"/>
+          <w:color w:val="000000"/>
+          <w:sz w:val="18"/>
+          <w:szCs w:val="18"/>
+          <w:highlight w:val="white"/>
+        </w:rPr>
+        <w:t>pcCounter</w:t>
+      </w:r>
+      <w:proofErr w:type="spellEnd"/>
+      <w:proofErr w:type="gramEnd"/>
+      <w:r>
+        <w:rPr>
+          <w:rFonts w:ascii="Consolas" w:hAnsi="Consolas" w:cs="Consolas"/>
+          <w:color w:val="000000"/>
+          <w:sz w:val="18"/>
+          <w:szCs w:val="18"/>
+          <w:highlight w:val="white"/>
+        </w:rPr>
+        <w:t xml:space="preserve"> = 5649,</w:t>
       </w:r>
     </w:p>
     <w:p>
@@ -5165,8 +6918,31 @@
           <w:szCs w:val="18"/>
           <w:highlight w:val="white"/>
         </w:rPr>
-        <w:t xml:space="preserve">                InstructionRegister = </w:t>
-      </w:r>
+        <w:t xml:space="preserve">                </w:t>
+      </w:r>
+      <w:proofErr w:type="spellStart"/>
+      <w:r>
+        <w:rPr>
+          <w:rFonts w:ascii="Consolas" w:hAnsi="Consolas" w:cs="Consolas"/>
+          <w:color w:val="000000"/>
+          <w:sz w:val="18"/>
+          <w:szCs w:val="18"/>
+          <w:highlight w:val="white"/>
+        </w:rPr>
+        <w:t>InstructionRegister</w:t>
+      </w:r>
+      <w:proofErr w:type="spellEnd"/>
+      <w:r>
+        <w:rPr>
+          <w:rFonts w:ascii="Consolas" w:hAnsi="Consolas" w:cs="Consolas"/>
+          <w:color w:val="000000"/>
+          <w:sz w:val="18"/>
+          <w:szCs w:val="18"/>
+          <w:highlight w:val="white"/>
+        </w:rPr>
+        <w:t xml:space="preserve"> = </w:t>
+      </w:r>
+      <w:proofErr w:type="gramStart"/>
       <w:r>
         <w:rPr>
           <w:rFonts w:ascii="Consolas" w:hAnsi="Consolas" w:cs="Consolas"/>
@@ -5185,7 +6961,18 @@
           <w:szCs w:val="18"/>
           <w:highlight w:val="white"/>
         </w:rPr>
-        <w:t>.ToInt32(7402.ToString(),8)</w:t>
+        <w:t>.ToInt32(</w:t>
+      </w:r>
+      <w:proofErr w:type="gramEnd"/>
+      <w:r>
+        <w:rPr>
+          <w:rFonts w:ascii="Consolas" w:hAnsi="Consolas" w:cs="Consolas"/>
+          <w:color w:val="000000"/>
+          <w:sz w:val="18"/>
+          <w:szCs w:val="18"/>
+          <w:highlight w:val="white"/>
+        </w:rPr>
+        <w:t>7402.ToString(),8)</w:t>
       </w:r>
     </w:p>
     <w:p>
@@ -5267,6 +7054,7 @@
         </w:rPr>
         <w:t xml:space="preserve">            </w:t>
       </w:r>
+      <w:proofErr w:type="spellStart"/>
       <w:r>
         <w:rPr>
           <w:rFonts w:ascii="Consolas" w:hAnsi="Consolas" w:cs="Consolas"/>
@@ -5277,15 +7065,38 @@
         </w:rPr>
         <w:t>InstructionResult</w:t>
       </w:r>
-      <w:r>
-        <w:rPr>
-          <w:rFonts w:ascii="Consolas" w:hAnsi="Consolas" w:cs="Consolas"/>
-          <w:color w:val="000000"/>
-          <w:sz w:val="18"/>
-          <w:szCs w:val="18"/>
-          <w:highlight w:val="white"/>
-        </w:rPr>
-        <w:t xml:space="preserve"> ExpectedItems = </w:t>
+      <w:proofErr w:type="spellEnd"/>
+      <w:r>
+        <w:rPr>
+          <w:rFonts w:ascii="Consolas" w:hAnsi="Consolas" w:cs="Consolas"/>
+          <w:color w:val="000000"/>
+          <w:sz w:val="18"/>
+          <w:szCs w:val="18"/>
+          <w:highlight w:val="white"/>
+        </w:rPr>
+        <w:t xml:space="preserve"> </w:t>
+      </w:r>
+      <w:proofErr w:type="spellStart"/>
+      <w:r>
+        <w:rPr>
+          <w:rFonts w:ascii="Consolas" w:hAnsi="Consolas" w:cs="Consolas"/>
+          <w:color w:val="000000"/>
+          <w:sz w:val="18"/>
+          <w:szCs w:val="18"/>
+          <w:highlight w:val="white"/>
+        </w:rPr>
+        <w:t>ExpectedItems</w:t>
+      </w:r>
+      <w:proofErr w:type="spellEnd"/>
+      <w:r>
+        <w:rPr>
+          <w:rFonts w:ascii="Consolas" w:hAnsi="Consolas" w:cs="Consolas"/>
+          <w:color w:val="000000"/>
+          <w:sz w:val="18"/>
+          <w:szCs w:val="18"/>
+          <w:highlight w:val="white"/>
+        </w:rPr>
+        <w:t xml:space="preserve"> = </w:t>
       </w:r>
       <w:r>
         <w:rPr>
@@ -5307,6 +7118,8 @@
         </w:rPr>
         <w:t xml:space="preserve"> </w:t>
       </w:r>
+      <w:proofErr w:type="spellStart"/>
+      <w:proofErr w:type="gramStart"/>
       <w:r>
         <w:rPr>
           <w:rFonts w:ascii="Consolas" w:hAnsi="Consolas" w:cs="Consolas"/>
@@ -5317,6 +7130,7 @@
         </w:rPr>
         <w:t>InstructionResult</w:t>
       </w:r>
+      <w:proofErr w:type="spellEnd"/>
       <w:r>
         <w:rPr>
           <w:rFonts w:ascii="Consolas" w:hAnsi="Consolas" w:cs="Consolas"/>
@@ -5327,6 +7141,7 @@
         </w:rPr>
         <w:t>()</w:t>
       </w:r>
+      <w:proofErr w:type="gramEnd"/>
     </w:p>
     <w:p>
       <w:pPr>
@@ -5375,7 +7190,31 @@
           <w:szCs w:val="18"/>
           <w:highlight w:val="white"/>
         </w:rPr>
-        <w:t xml:space="preserve">                accumulatorOctal = 0000,</w:t>
+        <w:t xml:space="preserve">                </w:t>
+      </w:r>
+      <w:proofErr w:type="spellStart"/>
+      <w:proofErr w:type="gramStart"/>
+      <w:r>
+        <w:rPr>
+          <w:rFonts w:ascii="Consolas" w:hAnsi="Consolas" w:cs="Consolas"/>
+          <w:color w:val="000000"/>
+          <w:sz w:val="18"/>
+          <w:szCs w:val="18"/>
+          <w:highlight w:val="white"/>
+        </w:rPr>
+        <w:t>accumulatorOctal</w:t>
+      </w:r>
+      <w:proofErr w:type="spellEnd"/>
+      <w:proofErr w:type="gramEnd"/>
+      <w:r>
+        <w:rPr>
+          <w:rFonts w:ascii="Consolas" w:hAnsi="Consolas" w:cs="Consolas"/>
+          <w:color w:val="000000"/>
+          <w:sz w:val="18"/>
+          <w:szCs w:val="18"/>
+          <w:highlight w:val="white"/>
+        </w:rPr>
+        <w:t xml:space="preserve"> = 0000,</w:t>
       </w:r>
     </w:p>
     <w:p>
@@ -5400,7 +7239,29 @@
           <w:szCs w:val="18"/>
           <w:highlight w:val="white"/>
         </w:rPr>
-        <w:t xml:space="preserve">                LinkBit = </w:t>
+        <w:t xml:space="preserve">                </w:t>
+      </w:r>
+      <w:proofErr w:type="spellStart"/>
+      <w:r>
+        <w:rPr>
+          <w:rFonts w:ascii="Consolas" w:hAnsi="Consolas" w:cs="Consolas"/>
+          <w:color w:val="000000"/>
+          <w:sz w:val="18"/>
+          <w:szCs w:val="18"/>
+          <w:highlight w:val="white"/>
+        </w:rPr>
+        <w:t>LinkBit</w:t>
+      </w:r>
+      <w:proofErr w:type="spellEnd"/>
+      <w:r>
+        <w:rPr>
+          <w:rFonts w:ascii="Consolas" w:hAnsi="Consolas" w:cs="Consolas"/>
+          <w:color w:val="000000"/>
+          <w:sz w:val="18"/>
+          <w:szCs w:val="18"/>
+          <w:highlight w:val="white"/>
+        </w:rPr>
+        <w:t xml:space="preserve"> = </w:t>
       </w:r>
       <w:r>
         <w:rPr>
@@ -5445,7 +7306,29 @@
           <w:szCs w:val="18"/>
           <w:highlight w:val="white"/>
         </w:rPr>
-        <w:t xml:space="preserve">                MemoryAddress = 0,</w:t>
+        <w:t xml:space="preserve">                </w:t>
+      </w:r>
+      <w:proofErr w:type="spellStart"/>
+      <w:r>
+        <w:rPr>
+          <w:rFonts w:ascii="Consolas" w:hAnsi="Consolas" w:cs="Consolas"/>
+          <w:color w:val="000000"/>
+          <w:sz w:val="18"/>
+          <w:szCs w:val="18"/>
+          <w:highlight w:val="white"/>
+        </w:rPr>
+        <w:t>MemoryAddress</w:t>
+      </w:r>
+      <w:proofErr w:type="spellEnd"/>
+      <w:r>
+        <w:rPr>
+          <w:rFonts w:ascii="Consolas" w:hAnsi="Consolas" w:cs="Consolas"/>
+          <w:color w:val="000000"/>
+          <w:sz w:val="18"/>
+          <w:szCs w:val="18"/>
+          <w:highlight w:val="white"/>
+        </w:rPr>
+        <w:t xml:space="preserve"> = 0,</w:t>
       </w:r>
     </w:p>
     <w:p>
@@ -5470,7 +7353,29 @@
           <w:szCs w:val="18"/>
           <w:highlight w:val="white"/>
         </w:rPr>
-        <w:t xml:space="preserve">                MemoryValueOctal = 0000,</w:t>
+        <w:t xml:space="preserve">                </w:t>
+      </w:r>
+      <w:proofErr w:type="spellStart"/>
+      <w:r>
+        <w:rPr>
+          <w:rFonts w:ascii="Consolas" w:hAnsi="Consolas" w:cs="Consolas"/>
+          <w:color w:val="000000"/>
+          <w:sz w:val="18"/>
+          <w:szCs w:val="18"/>
+          <w:highlight w:val="white"/>
+        </w:rPr>
+        <w:t>MemoryValueOctal</w:t>
+      </w:r>
+      <w:proofErr w:type="spellEnd"/>
+      <w:r>
+        <w:rPr>
+          <w:rFonts w:ascii="Consolas" w:hAnsi="Consolas" w:cs="Consolas"/>
+          <w:color w:val="000000"/>
+          <w:sz w:val="18"/>
+          <w:szCs w:val="18"/>
+          <w:highlight w:val="white"/>
+        </w:rPr>
+        <w:t xml:space="preserve"> = 0000,</w:t>
       </w:r>
     </w:p>
     <w:p>
@@ -5495,7 +7400,31 @@
           <w:szCs w:val="18"/>
           <w:highlight w:val="white"/>
         </w:rPr>
-        <w:t xml:space="preserve">                pcCounter = 5650,</w:t>
+        <w:t xml:space="preserve">                </w:t>
+      </w:r>
+      <w:proofErr w:type="spellStart"/>
+      <w:proofErr w:type="gramStart"/>
+      <w:r>
+        <w:rPr>
+          <w:rFonts w:ascii="Consolas" w:hAnsi="Consolas" w:cs="Consolas"/>
+          <w:color w:val="000000"/>
+          <w:sz w:val="18"/>
+          <w:szCs w:val="18"/>
+          <w:highlight w:val="white"/>
+        </w:rPr>
+        <w:t>pcCounter</w:t>
+      </w:r>
+      <w:proofErr w:type="spellEnd"/>
+      <w:proofErr w:type="gramEnd"/>
+      <w:r>
+        <w:rPr>
+          <w:rFonts w:ascii="Consolas" w:hAnsi="Consolas" w:cs="Consolas"/>
+          <w:color w:val="000000"/>
+          <w:sz w:val="18"/>
+          <w:szCs w:val="18"/>
+          <w:highlight w:val="white"/>
+        </w:rPr>
+        <w:t xml:space="preserve"> = 5650,</w:t>
       </w:r>
     </w:p>
     <w:p>
@@ -5520,8 +7449,31 @@
           <w:szCs w:val="18"/>
           <w:highlight w:val="white"/>
         </w:rPr>
-        <w:t xml:space="preserve">                InstructionRegister = </w:t>
-      </w:r>
+        <w:t xml:space="preserve">                </w:t>
+      </w:r>
+      <w:proofErr w:type="spellStart"/>
+      <w:r>
+        <w:rPr>
+          <w:rFonts w:ascii="Consolas" w:hAnsi="Consolas" w:cs="Consolas"/>
+          <w:color w:val="000000"/>
+          <w:sz w:val="18"/>
+          <w:szCs w:val="18"/>
+          <w:highlight w:val="white"/>
+        </w:rPr>
+        <w:t>InstructionRegister</w:t>
+      </w:r>
+      <w:proofErr w:type="spellEnd"/>
+      <w:r>
+        <w:rPr>
+          <w:rFonts w:ascii="Consolas" w:hAnsi="Consolas" w:cs="Consolas"/>
+          <w:color w:val="000000"/>
+          <w:sz w:val="18"/>
+          <w:szCs w:val="18"/>
+          <w:highlight w:val="white"/>
+        </w:rPr>
+        <w:t xml:space="preserve"> = </w:t>
+      </w:r>
+      <w:proofErr w:type="gramStart"/>
       <w:r>
         <w:rPr>
           <w:rFonts w:ascii="Consolas" w:hAnsi="Consolas" w:cs="Consolas"/>
@@ -5540,7 +7492,18 @@
           <w:szCs w:val="18"/>
           <w:highlight w:val="white"/>
         </w:rPr>
-        <w:t>.ToInt32(7402.ToString(), 8),</w:t>
+        <w:t>.ToInt32(</w:t>
+      </w:r>
+      <w:proofErr w:type="gramEnd"/>
+      <w:r>
+        <w:rPr>
+          <w:rFonts w:ascii="Consolas" w:hAnsi="Consolas" w:cs="Consolas"/>
+          <w:color w:val="000000"/>
+          <w:sz w:val="18"/>
+          <w:szCs w:val="18"/>
+          <w:highlight w:val="white"/>
+        </w:rPr>
+        <w:t>7402.ToString(), 8),</w:t>
       </w:r>
     </w:p>
     <w:p>
@@ -5565,7 +7528,29 @@
           <w:szCs w:val="18"/>
           <w:highlight w:val="white"/>
         </w:rPr>
-        <w:t xml:space="preserve">                SetMemValue = </w:t>
+        <w:t xml:space="preserve">                </w:t>
+      </w:r>
+      <w:proofErr w:type="spellStart"/>
+      <w:r>
+        <w:rPr>
+          <w:rFonts w:ascii="Consolas" w:hAnsi="Consolas" w:cs="Consolas"/>
+          <w:color w:val="000000"/>
+          <w:sz w:val="18"/>
+          <w:szCs w:val="18"/>
+          <w:highlight w:val="white"/>
+        </w:rPr>
+        <w:t>SetMemValue</w:t>
+      </w:r>
+      <w:proofErr w:type="spellEnd"/>
+      <w:r>
+        <w:rPr>
+          <w:rFonts w:ascii="Consolas" w:hAnsi="Consolas" w:cs="Consolas"/>
+          <w:color w:val="000000"/>
+          <w:sz w:val="18"/>
+          <w:szCs w:val="18"/>
+          <w:highlight w:val="white"/>
+        </w:rPr>
+        <w:t xml:space="preserve"> = </w:t>
       </w:r>
       <w:r>
         <w:rPr>
@@ -5657,6 +7642,7 @@
         </w:rPr>
         <w:t xml:space="preserve">            </w:t>
       </w:r>
+      <w:proofErr w:type="spellStart"/>
       <w:r>
         <w:rPr>
           <w:rFonts w:ascii="Consolas" w:hAnsi="Consolas" w:cs="Consolas"/>
@@ -5667,15 +7653,38 @@
         </w:rPr>
         <w:t>IInstruction</w:t>
       </w:r>
-      <w:r>
-        <w:rPr>
-          <w:rFonts w:ascii="Consolas" w:hAnsi="Consolas" w:cs="Consolas"/>
-          <w:color w:val="000000"/>
-          <w:sz w:val="18"/>
-          <w:szCs w:val="18"/>
-          <w:highlight w:val="white"/>
-        </w:rPr>
-        <w:t xml:space="preserve"> TestAndInstruction = </w:t>
+      <w:proofErr w:type="spellEnd"/>
+      <w:r>
+        <w:rPr>
+          <w:rFonts w:ascii="Consolas" w:hAnsi="Consolas" w:cs="Consolas"/>
+          <w:color w:val="000000"/>
+          <w:sz w:val="18"/>
+          <w:szCs w:val="18"/>
+          <w:highlight w:val="white"/>
+        </w:rPr>
+        <w:t xml:space="preserve"> </w:t>
+      </w:r>
+      <w:proofErr w:type="spellStart"/>
+      <w:r>
+        <w:rPr>
+          <w:rFonts w:ascii="Consolas" w:hAnsi="Consolas" w:cs="Consolas"/>
+          <w:color w:val="000000"/>
+          <w:sz w:val="18"/>
+          <w:szCs w:val="18"/>
+          <w:highlight w:val="white"/>
+        </w:rPr>
+        <w:t>TestAndInstruction</w:t>
+      </w:r>
+      <w:proofErr w:type="spellEnd"/>
+      <w:r>
+        <w:rPr>
+          <w:rFonts w:ascii="Consolas" w:hAnsi="Consolas" w:cs="Consolas"/>
+          <w:color w:val="000000"/>
+          <w:sz w:val="18"/>
+          <w:szCs w:val="18"/>
+          <w:highlight w:val="white"/>
+        </w:rPr>
+        <w:t xml:space="preserve"> = </w:t>
       </w:r>
       <w:r>
         <w:rPr>
@@ -5697,6 +7706,8 @@
         </w:rPr>
         <w:t xml:space="preserve"> </w:t>
       </w:r>
+      <w:proofErr w:type="spellStart"/>
+      <w:proofErr w:type="gramStart"/>
       <w:r>
         <w:rPr>
           <w:rFonts w:ascii="Consolas" w:hAnsi="Consolas" w:cs="Consolas"/>
@@ -5707,15 +7718,27 @@
         </w:rPr>
         <w:t>AndInstruction</w:t>
       </w:r>
-      <w:r>
-        <w:rPr>
-          <w:rFonts w:ascii="Consolas" w:hAnsi="Consolas" w:cs="Consolas"/>
-          <w:color w:val="000000"/>
-          <w:sz w:val="18"/>
-          <w:szCs w:val="18"/>
-          <w:highlight w:val="white"/>
-        </w:rPr>
-        <w:t>();</w:t>
+      <w:proofErr w:type="spellEnd"/>
+      <w:r>
+        <w:rPr>
+          <w:rFonts w:ascii="Consolas" w:hAnsi="Consolas" w:cs="Consolas"/>
+          <w:color w:val="000000"/>
+          <w:sz w:val="18"/>
+          <w:szCs w:val="18"/>
+          <w:highlight w:val="white"/>
+        </w:rPr>
+        <w:t>(</w:t>
+      </w:r>
+      <w:proofErr w:type="gramEnd"/>
+      <w:r>
+        <w:rPr>
+          <w:rFonts w:ascii="Consolas" w:hAnsi="Consolas" w:cs="Consolas"/>
+          <w:color w:val="000000"/>
+          <w:sz w:val="18"/>
+          <w:szCs w:val="18"/>
+          <w:highlight w:val="white"/>
+        </w:rPr>
+        <w:t>);</w:t>
       </w:r>
     </w:p>
     <w:p>
@@ -5755,8 +7778,10 @@
           <w:szCs w:val="18"/>
           <w:highlight w:val="white"/>
         </w:rPr>
+        <w:lastRenderedPageBreak/>
         <w:t xml:space="preserve">            </w:t>
       </w:r>
+      <w:proofErr w:type="spellStart"/>
       <w:r>
         <w:rPr>
           <w:rFonts w:ascii="Consolas" w:hAnsi="Consolas" w:cs="Consolas"/>
@@ -5767,15 +7792,84 @@
         </w:rPr>
         <w:t>InstructionResult</w:t>
       </w:r>
-      <w:r>
-        <w:rPr>
-          <w:rFonts w:ascii="Consolas" w:hAnsi="Consolas" w:cs="Consolas"/>
-          <w:color w:val="000000"/>
-          <w:sz w:val="18"/>
-          <w:szCs w:val="18"/>
-          <w:highlight w:val="white"/>
-        </w:rPr>
-        <w:t xml:space="preserve"> ActualResult = TestAndInstruction.ExecuteInstruction(TestItems);</w:t>
+      <w:proofErr w:type="spellEnd"/>
+      <w:r>
+        <w:rPr>
+          <w:rFonts w:ascii="Consolas" w:hAnsi="Consolas" w:cs="Consolas"/>
+          <w:color w:val="000000"/>
+          <w:sz w:val="18"/>
+          <w:szCs w:val="18"/>
+          <w:highlight w:val="white"/>
+        </w:rPr>
+        <w:t xml:space="preserve"> </w:t>
+      </w:r>
+      <w:proofErr w:type="spellStart"/>
+      <w:r>
+        <w:rPr>
+          <w:rFonts w:ascii="Consolas" w:hAnsi="Consolas" w:cs="Consolas"/>
+          <w:color w:val="000000"/>
+          <w:sz w:val="18"/>
+          <w:szCs w:val="18"/>
+          <w:highlight w:val="white"/>
+        </w:rPr>
+        <w:t>ActualResult</w:t>
+      </w:r>
+      <w:proofErr w:type="spellEnd"/>
+      <w:r>
+        <w:rPr>
+          <w:rFonts w:ascii="Consolas" w:hAnsi="Consolas" w:cs="Consolas"/>
+          <w:color w:val="000000"/>
+          <w:sz w:val="18"/>
+          <w:szCs w:val="18"/>
+          <w:highlight w:val="white"/>
+        </w:rPr>
+        <w:t xml:space="preserve"> = </w:t>
+      </w:r>
+      <w:proofErr w:type="spellStart"/>
+      <w:proofErr w:type="gramStart"/>
+      <w:r>
+        <w:rPr>
+          <w:rFonts w:ascii="Consolas" w:hAnsi="Consolas" w:cs="Consolas"/>
+          <w:color w:val="000000"/>
+          <w:sz w:val="18"/>
+          <w:szCs w:val="18"/>
+          <w:highlight w:val="white"/>
+        </w:rPr>
+        <w:t>TestAndInstruction.ExecuteInstruction</w:t>
+      </w:r>
+      <w:proofErr w:type="spellEnd"/>
+      <w:r>
+        <w:rPr>
+          <w:rFonts w:ascii="Consolas" w:hAnsi="Consolas" w:cs="Consolas"/>
+          <w:color w:val="000000"/>
+          <w:sz w:val="18"/>
+          <w:szCs w:val="18"/>
+          <w:highlight w:val="white"/>
+        </w:rPr>
+        <w:t>(</w:t>
+      </w:r>
+      <w:proofErr w:type="spellStart"/>
+      <w:proofErr w:type="gramEnd"/>
+      <w:r>
+        <w:rPr>
+          <w:rFonts w:ascii="Consolas" w:hAnsi="Consolas" w:cs="Consolas"/>
+          <w:color w:val="000000"/>
+          <w:sz w:val="18"/>
+          <w:szCs w:val="18"/>
+          <w:highlight w:val="white"/>
+        </w:rPr>
+        <w:t>TestItems</w:t>
+      </w:r>
+      <w:proofErr w:type="spellEnd"/>
+      <w:r>
+        <w:rPr>
+          <w:rFonts w:ascii="Consolas" w:hAnsi="Consolas" w:cs="Consolas"/>
+          <w:color w:val="000000"/>
+          <w:sz w:val="18"/>
+          <w:szCs w:val="18"/>
+          <w:highlight w:val="white"/>
+        </w:rPr>
+        <w:t>);</w:t>
       </w:r>
     </w:p>
     <w:p>
@@ -5817,6 +7911,8 @@
         </w:rPr>
         <w:t xml:space="preserve">            </w:t>
       </w:r>
+      <w:proofErr w:type="spellStart"/>
+      <w:proofErr w:type="gramStart"/>
       <w:r>
         <w:rPr>
           <w:rFonts w:ascii="Consolas" w:hAnsi="Consolas" w:cs="Consolas"/>
@@ -5835,7 +7931,51 @@
           <w:szCs w:val="18"/>
           <w:highlight w:val="white"/>
         </w:rPr>
-        <w:t>.AreEqual( 0, ActualResult.accumulatorOctal);</w:t>
+        <w:t>.AreEqual</w:t>
+      </w:r>
+      <w:proofErr w:type="spellEnd"/>
+      <w:r>
+        <w:rPr>
+          <w:rFonts w:ascii="Consolas" w:hAnsi="Consolas" w:cs="Consolas"/>
+          <w:color w:val="000000"/>
+          <w:sz w:val="18"/>
+          <w:szCs w:val="18"/>
+          <w:highlight w:val="white"/>
+        </w:rPr>
+        <w:t>(</w:t>
+      </w:r>
+      <w:proofErr w:type="gramEnd"/>
+      <w:r>
+        <w:rPr>
+          <w:rFonts w:ascii="Consolas" w:hAnsi="Consolas" w:cs="Consolas"/>
+          <w:color w:val="000000"/>
+          <w:sz w:val="18"/>
+          <w:szCs w:val="18"/>
+          <w:highlight w:val="white"/>
+        </w:rPr>
+        <w:t xml:space="preserve"> 0, </w:t>
+      </w:r>
+      <w:proofErr w:type="spellStart"/>
+      <w:r>
+        <w:rPr>
+          <w:rFonts w:ascii="Consolas" w:hAnsi="Consolas" w:cs="Consolas"/>
+          <w:color w:val="000000"/>
+          <w:sz w:val="18"/>
+          <w:szCs w:val="18"/>
+          <w:highlight w:val="white"/>
+        </w:rPr>
+        <w:t>ActualResult.accumulatorOctal</w:t>
+      </w:r>
+      <w:proofErr w:type="spellEnd"/>
+      <w:r>
+        <w:rPr>
+          <w:rFonts w:ascii="Consolas" w:hAnsi="Consolas" w:cs="Consolas"/>
+          <w:color w:val="000000"/>
+          <w:sz w:val="18"/>
+          <w:szCs w:val="18"/>
+          <w:highlight w:val="white"/>
+        </w:rPr>
+        <w:t>);</w:t>
       </w:r>
     </w:p>
     <w:p>
@@ -5935,7 +8075,29 @@
           <w:szCs w:val="18"/>
           <w:highlight w:val="white"/>
         </w:rPr>
-        <w:t>//Test all 1s ANDed with all 0s, results in all 0s</w:t>
+        <w:t xml:space="preserve">//Test all 1s </w:t>
+      </w:r>
+      <w:proofErr w:type="spellStart"/>
+      <w:r>
+        <w:rPr>
+          <w:rFonts w:ascii="Consolas" w:hAnsi="Consolas" w:cs="Consolas"/>
+          <w:color w:val="008000"/>
+          <w:sz w:val="18"/>
+          <w:szCs w:val="18"/>
+          <w:highlight w:val="white"/>
+        </w:rPr>
+        <w:t>ANDed</w:t>
+      </w:r>
+      <w:proofErr w:type="spellEnd"/>
+      <w:r>
+        <w:rPr>
+          <w:rFonts w:ascii="Consolas" w:hAnsi="Consolas" w:cs="Consolas"/>
+          <w:color w:val="008000"/>
+          <w:sz w:val="18"/>
+          <w:szCs w:val="18"/>
+          <w:highlight w:val="white"/>
+        </w:rPr>
+        <w:t xml:space="preserve"> with all 0s, results in all 0s</w:t>
       </w:r>
     </w:p>
     <w:p>
@@ -5960,7 +8122,29 @@
           <w:szCs w:val="18"/>
           <w:highlight w:val="white"/>
         </w:rPr>
-        <w:t xml:space="preserve">            TestItems.accumulatorOctal = 0000;</w:t>
+        <w:t xml:space="preserve">            </w:t>
+      </w:r>
+      <w:proofErr w:type="spellStart"/>
+      <w:r>
+        <w:rPr>
+          <w:rFonts w:ascii="Consolas" w:hAnsi="Consolas" w:cs="Consolas"/>
+          <w:color w:val="000000"/>
+          <w:sz w:val="18"/>
+          <w:szCs w:val="18"/>
+          <w:highlight w:val="white"/>
+        </w:rPr>
+        <w:t>TestItems.accumulatorOctal</w:t>
+      </w:r>
+      <w:proofErr w:type="spellEnd"/>
+      <w:r>
+        <w:rPr>
+          <w:rFonts w:ascii="Consolas" w:hAnsi="Consolas" w:cs="Consolas"/>
+          <w:color w:val="000000"/>
+          <w:sz w:val="18"/>
+          <w:szCs w:val="18"/>
+          <w:highlight w:val="white"/>
+        </w:rPr>
+        <w:t xml:space="preserve"> = 0000;</w:t>
       </w:r>
     </w:p>
     <w:p>
@@ -5985,8 +8169,31 @@
           <w:szCs w:val="18"/>
           <w:highlight w:val="white"/>
         </w:rPr>
-        <w:t xml:space="preserve">            TestItems.MemoryValueOctal = </w:t>
-      </w:r>
+        <w:t xml:space="preserve">            </w:t>
+      </w:r>
+      <w:proofErr w:type="spellStart"/>
+      <w:r>
+        <w:rPr>
+          <w:rFonts w:ascii="Consolas" w:hAnsi="Consolas" w:cs="Consolas"/>
+          <w:color w:val="000000"/>
+          <w:sz w:val="18"/>
+          <w:szCs w:val="18"/>
+          <w:highlight w:val="white"/>
+        </w:rPr>
+        <w:t>TestItems.MemoryValueOctal</w:t>
+      </w:r>
+      <w:proofErr w:type="spellEnd"/>
+      <w:r>
+        <w:rPr>
+          <w:rFonts w:ascii="Consolas" w:hAnsi="Consolas" w:cs="Consolas"/>
+          <w:color w:val="000000"/>
+          <w:sz w:val="18"/>
+          <w:szCs w:val="18"/>
+          <w:highlight w:val="white"/>
+        </w:rPr>
+        <w:t xml:space="preserve"> = </w:t>
+      </w:r>
+      <w:proofErr w:type="gramStart"/>
       <w:r>
         <w:rPr>
           <w:rFonts w:ascii="Consolas" w:hAnsi="Consolas" w:cs="Consolas"/>
@@ -6005,7 +8212,18 @@
           <w:szCs w:val="18"/>
           <w:highlight w:val="white"/>
         </w:rPr>
-        <w:t>.ToInt32(7777.ToString(), 8);</w:t>
+        <w:t>.ToInt32(</w:t>
+      </w:r>
+      <w:proofErr w:type="gramEnd"/>
+      <w:r>
+        <w:rPr>
+          <w:rFonts w:ascii="Consolas" w:hAnsi="Consolas" w:cs="Consolas"/>
+          <w:color w:val="000000"/>
+          <w:sz w:val="18"/>
+          <w:szCs w:val="18"/>
+          <w:highlight w:val="white"/>
+        </w:rPr>
+        <w:t>7777.ToString(), 8);</w:t>
       </w:r>
     </w:p>
     <w:p>
@@ -6030,8 +8248,31 @@
           <w:szCs w:val="18"/>
           <w:highlight w:val="white"/>
         </w:rPr>
-        <w:t xml:space="preserve">            TestItems.pcCounter = </w:t>
-      </w:r>
+        <w:t xml:space="preserve">            </w:t>
+      </w:r>
+      <w:proofErr w:type="spellStart"/>
+      <w:r>
+        <w:rPr>
+          <w:rFonts w:ascii="Consolas" w:hAnsi="Consolas" w:cs="Consolas"/>
+          <w:color w:val="000000"/>
+          <w:sz w:val="18"/>
+          <w:szCs w:val="18"/>
+          <w:highlight w:val="white"/>
+        </w:rPr>
+        <w:t>TestItems.pcCounter</w:t>
+      </w:r>
+      <w:proofErr w:type="spellEnd"/>
+      <w:r>
+        <w:rPr>
+          <w:rFonts w:ascii="Consolas" w:hAnsi="Consolas" w:cs="Consolas"/>
+          <w:color w:val="000000"/>
+          <w:sz w:val="18"/>
+          <w:szCs w:val="18"/>
+          <w:highlight w:val="white"/>
+        </w:rPr>
+        <w:t xml:space="preserve"> = </w:t>
+      </w:r>
+      <w:proofErr w:type="gramStart"/>
       <w:r>
         <w:rPr>
           <w:rFonts w:ascii="Consolas" w:hAnsi="Consolas" w:cs="Consolas"/>
@@ -6050,7 +8291,18 @@
           <w:szCs w:val="18"/>
           <w:highlight w:val="white"/>
         </w:rPr>
-        <w:t>.ToInt32(0.ToString(), 8);</w:t>
+        <w:t>.ToInt32(</w:t>
+      </w:r>
+      <w:proofErr w:type="gramEnd"/>
+      <w:r>
+        <w:rPr>
+          <w:rFonts w:ascii="Consolas" w:hAnsi="Consolas" w:cs="Consolas"/>
+          <w:color w:val="000000"/>
+          <w:sz w:val="18"/>
+          <w:szCs w:val="18"/>
+          <w:highlight w:val="white"/>
+        </w:rPr>
+        <w:t>0.ToString(), 8);</w:t>
       </w:r>
     </w:p>
     <w:p>
@@ -6100,7 +8352,75 @@
           <w:szCs w:val="18"/>
           <w:highlight w:val="white"/>
         </w:rPr>
-        <w:t xml:space="preserve">            ActualResult = TestAndInstruction.ExecuteInstruction(TestItems);</w:t>
+        <w:t xml:space="preserve">            </w:t>
+      </w:r>
+      <w:proofErr w:type="spellStart"/>
+      <w:r>
+        <w:rPr>
+          <w:rFonts w:ascii="Consolas" w:hAnsi="Consolas" w:cs="Consolas"/>
+          <w:color w:val="000000"/>
+          <w:sz w:val="18"/>
+          <w:szCs w:val="18"/>
+          <w:highlight w:val="white"/>
+        </w:rPr>
+        <w:t>ActualResult</w:t>
+      </w:r>
+      <w:proofErr w:type="spellEnd"/>
+      <w:r>
+        <w:rPr>
+          <w:rFonts w:ascii="Consolas" w:hAnsi="Consolas" w:cs="Consolas"/>
+          <w:color w:val="000000"/>
+          <w:sz w:val="18"/>
+          <w:szCs w:val="18"/>
+          <w:highlight w:val="white"/>
+        </w:rPr>
+        <w:t xml:space="preserve"> = </w:t>
+      </w:r>
+      <w:proofErr w:type="spellStart"/>
+      <w:proofErr w:type="gramStart"/>
+      <w:r>
+        <w:rPr>
+          <w:rFonts w:ascii="Consolas" w:hAnsi="Consolas" w:cs="Consolas"/>
+          <w:color w:val="000000"/>
+          <w:sz w:val="18"/>
+          <w:szCs w:val="18"/>
+          <w:highlight w:val="white"/>
+        </w:rPr>
+        <w:t>TestAndInstruction.ExecuteInstruction</w:t>
+      </w:r>
+      <w:proofErr w:type="spellEnd"/>
+      <w:r>
+        <w:rPr>
+          <w:rFonts w:ascii="Consolas" w:hAnsi="Consolas" w:cs="Consolas"/>
+          <w:color w:val="000000"/>
+          <w:sz w:val="18"/>
+          <w:szCs w:val="18"/>
+          <w:highlight w:val="white"/>
+        </w:rPr>
+        <w:t>(</w:t>
+      </w:r>
+      <w:proofErr w:type="spellStart"/>
+      <w:proofErr w:type="gramEnd"/>
+      <w:r>
+        <w:rPr>
+          <w:rFonts w:ascii="Consolas" w:hAnsi="Consolas" w:cs="Consolas"/>
+          <w:color w:val="000000"/>
+          <w:sz w:val="18"/>
+          <w:szCs w:val="18"/>
+          <w:highlight w:val="white"/>
+        </w:rPr>
+        <w:t>TestItems</w:t>
+      </w:r>
+      <w:proofErr w:type="spellEnd"/>
+      <w:r>
+        <w:rPr>
+          <w:rFonts w:ascii="Consolas" w:hAnsi="Consolas" w:cs="Consolas"/>
+          <w:color w:val="000000"/>
+          <w:sz w:val="18"/>
+          <w:szCs w:val="18"/>
+          <w:highlight w:val="white"/>
+        </w:rPr>
+        <w:t>);</w:t>
       </w:r>
     </w:p>
     <w:p>
@@ -6127,6 +8447,8 @@
         </w:rPr>
         <w:t xml:space="preserve">            </w:t>
       </w:r>
+      <w:proofErr w:type="spellStart"/>
+      <w:proofErr w:type="gramStart"/>
       <w:r>
         <w:rPr>
           <w:rFonts w:ascii="Consolas" w:hAnsi="Consolas" w:cs="Consolas"/>
@@ -6145,7 +8467,51 @@
           <w:szCs w:val="18"/>
           <w:highlight w:val="white"/>
         </w:rPr>
-        <w:t>.AreEqual( 0, ActualResult.accumulatorOctal);</w:t>
+        <w:t>.AreEqual</w:t>
+      </w:r>
+      <w:proofErr w:type="spellEnd"/>
+      <w:r>
+        <w:rPr>
+          <w:rFonts w:ascii="Consolas" w:hAnsi="Consolas" w:cs="Consolas"/>
+          <w:color w:val="000000"/>
+          <w:sz w:val="18"/>
+          <w:szCs w:val="18"/>
+          <w:highlight w:val="white"/>
+        </w:rPr>
+        <w:t>(</w:t>
+      </w:r>
+      <w:proofErr w:type="gramEnd"/>
+      <w:r>
+        <w:rPr>
+          <w:rFonts w:ascii="Consolas" w:hAnsi="Consolas" w:cs="Consolas"/>
+          <w:color w:val="000000"/>
+          <w:sz w:val="18"/>
+          <w:szCs w:val="18"/>
+          <w:highlight w:val="white"/>
+        </w:rPr>
+        <w:t xml:space="preserve"> 0, </w:t>
+      </w:r>
+      <w:proofErr w:type="spellStart"/>
+      <w:r>
+        <w:rPr>
+          <w:rFonts w:ascii="Consolas" w:hAnsi="Consolas" w:cs="Consolas"/>
+          <w:color w:val="000000"/>
+          <w:sz w:val="18"/>
+          <w:szCs w:val="18"/>
+          <w:highlight w:val="white"/>
+        </w:rPr>
+        <w:t>ActualResult.accumulatorOctal</w:t>
+      </w:r>
+      <w:proofErr w:type="spellEnd"/>
+      <w:r>
+        <w:rPr>
+          <w:rFonts w:ascii="Consolas" w:hAnsi="Consolas" w:cs="Consolas"/>
+          <w:color w:val="000000"/>
+          <w:sz w:val="18"/>
+          <w:szCs w:val="18"/>
+          <w:highlight w:val="white"/>
+        </w:rPr>
+        <w:t>);</w:t>
       </w:r>
     </w:p>
     <w:p>
@@ -6172,6 +8538,8 @@
         </w:rPr>
         <w:t xml:space="preserve">            </w:t>
       </w:r>
+      <w:proofErr w:type="spellStart"/>
+      <w:proofErr w:type="gramStart"/>
       <w:r>
         <w:rPr>
           <w:rFonts w:ascii="Consolas" w:hAnsi="Consolas" w:cs="Consolas"/>
@@ -6190,7 +8558,51 @@
           <w:szCs w:val="18"/>
           <w:highlight w:val="white"/>
         </w:rPr>
-        <w:t>.AreEqual(1, ActualResult.pcCounter);</w:t>
+        <w:t>.AreEqual</w:t>
+      </w:r>
+      <w:proofErr w:type="spellEnd"/>
+      <w:r>
+        <w:rPr>
+          <w:rFonts w:ascii="Consolas" w:hAnsi="Consolas" w:cs="Consolas"/>
+          <w:color w:val="000000"/>
+          <w:sz w:val="18"/>
+          <w:szCs w:val="18"/>
+          <w:highlight w:val="white"/>
+        </w:rPr>
+        <w:t>(</w:t>
+      </w:r>
+      <w:proofErr w:type="gramEnd"/>
+      <w:r>
+        <w:rPr>
+          <w:rFonts w:ascii="Consolas" w:hAnsi="Consolas" w:cs="Consolas"/>
+          <w:color w:val="000000"/>
+          <w:sz w:val="18"/>
+          <w:szCs w:val="18"/>
+          <w:highlight w:val="white"/>
+        </w:rPr>
+        <w:t xml:space="preserve">1, </w:t>
+      </w:r>
+      <w:proofErr w:type="spellStart"/>
+      <w:r>
+        <w:rPr>
+          <w:rFonts w:ascii="Consolas" w:hAnsi="Consolas" w:cs="Consolas"/>
+          <w:color w:val="000000"/>
+          <w:sz w:val="18"/>
+          <w:szCs w:val="18"/>
+          <w:highlight w:val="white"/>
+        </w:rPr>
+        <w:t>ActualResult.pcCounter</w:t>
+      </w:r>
+      <w:proofErr w:type="spellEnd"/>
+      <w:r>
+        <w:rPr>
+          <w:rFonts w:ascii="Consolas" w:hAnsi="Consolas" w:cs="Consolas"/>
+          <w:color w:val="000000"/>
+          <w:sz w:val="18"/>
+          <w:szCs w:val="18"/>
+          <w:highlight w:val="white"/>
+        </w:rPr>
+        <w:t>);</w:t>
       </w:r>
     </w:p>
     <w:p>
@@ -6225,14 +8637,45 @@
     </w:p>
     <w:p>
       <w:r>
-        <w:lastRenderedPageBreak/>
-        <w:t>The TestAndArgument</w:t>
-      </w:r>
-      <w:r>
-        <w:t xml:space="preserve">Passthrough </w:t>
-      </w:r>
-      <w:r>
-        <w:t xml:space="preserve">and TestAndOperation functions are used for an initial test and initialization of the instruction.  Each test item will be defined as TestItems and a check for expected results will be defined in the Assert.AreEqual function.  The example above shows one test case for the AND instruction.  </w:t>
+        <w:t xml:space="preserve">The </w:t>
+      </w:r>
+      <w:proofErr w:type="spellStart"/>
+      <w:r>
+        <w:t>TestAndArgument</w:t>
+      </w:r>
+      <w:r>
+        <w:t>Passthrough</w:t>
+      </w:r>
+      <w:proofErr w:type="spellEnd"/>
+      <w:r>
+        <w:t xml:space="preserve"> </w:t>
+      </w:r>
+      <w:r>
+        <w:t xml:space="preserve">and </w:t>
+      </w:r>
+      <w:proofErr w:type="spellStart"/>
+      <w:r>
+        <w:t>TestAndOperation</w:t>
+      </w:r>
+      <w:proofErr w:type="spellEnd"/>
+      <w:r>
+        <w:t xml:space="preserve"> functions are used for an initial test and initialization of the instruction.  Each test item will be defined as </w:t>
+      </w:r>
+      <w:proofErr w:type="spellStart"/>
+      <w:r>
+        <w:t>TestItems</w:t>
+      </w:r>
+      <w:proofErr w:type="spellEnd"/>
+      <w:r>
+        <w:t xml:space="preserve"> and a check for expected results will be defined in the </w:t>
+      </w:r>
+      <w:proofErr w:type="spellStart"/>
+      <w:r>
+        <w:t>Assert.AreEqual</w:t>
+      </w:r>
+      <w:proofErr w:type="spellEnd"/>
+      <w:r>
+        <w:t xml:space="preserve"> function.  The example above shows one test case for the AND instruction.  </w:t>
       </w:r>
       <w:r>
         <w:t xml:space="preserve">This instruction executes to AND the AC with the memory Value and places the result into the AC.  For all instructions, there will be PC checks for each test case to ensure that the instruction execution is incrementing to the next instruction accordingly, with the exception of Conditional and Unconditional Branch instructions.  These instructions will skip the next instruction if conditions are met, or unconditionally in the case of a SKP instruction.  This would require the </w:t>
@@ -6287,8 +8730,6 @@
         </w:rPr>
         <w:t>References</w:t>
       </w:r>
-      <w:bookmarkStart w:id="0" w:name="_GoBack"/>
-      <w:bookmarkEnd w:id="0"/>
     </w:p>
     <w:sectPr>
       <w:pgSz w:w="12240" w:h="15840"/>

</xml_diff>